<commit_message>
feat: Enhance template generation and data handling
- Introduce "Strumenti Utili" section with quick actions (tax codes, calendar, email).
- Improve completion data by integrating locations as entities.
- Add trainer contact details (email, phone) to course data and templates.
- Refactor Modello A FAD generation to create a single document per course.
- Implement duration string normalization in AI-extracted data.
- Upgrade local database with standard accredited entities.
- Enhance template processing for various documents including Registro ID by merging multiple DOCX files.
- Refactor string utility functions for city name extraction and Zoom details.
</commit_message>
<xml_diff>
--- a/public/templates/Modulo 7 Placeholder/Comunicazione_evento_SESSIONE.docx
+++ b/public/templates/Modulo 7 Placeholder/Comunicazione_evento_SESSIONE.docx
@@ -13,7 +13,7 @@
     </w:p>
     <w:p>
       <w:pPr>
-        <w:pStyle w:val="Body"/>
+        <w:pStyle w:val="Body A"/>
         <w:spacing w:line="259" w:lineRule="auto"/>
         <w:ind w:left="6559" w:firstLine="0"/>
         <w:rPr>
@@ -23,14 +23,17 @@
       </w:pPr>
       <w:r>
         <w:rPr>
-          <w:i/>
+          <w:i w:val="1"/>
+          <w:iCs w:val="1"/>
+          <w:rtl w:val="0"/>
+          <w:lang w:val="de-DE"/>
         </w:rPr>
         <w:t>Mittente: {{ENTE_NOME}}</w:t>
       </w:r>
     </w:p>
     <w:p>
       <w:pPr>
-        <w:pStyle w:val="Body"/>
+        <w:pStyle w:val="Body A"/>
         <w:spacing w:before="162" w:line="256" w:lineRule="auto"/>
         <w:ind w:left="6559" w:firstLine="0"/>
         <w:rPr>
@@ -40,24 +43,25 @@
       </w:pPr>
       <w:r>
         <w:rPr>
+          <w:rFonts w:ascii="Times New Roman" w:cs="Times New Roman" w:hAnsi="Times New Roman" w:eastAsia="Times New Roman"/>
           <w:i w:val="1"/>
           <w:iCs w:val="1"/>
         </w:rPr>
         <mc:AlternateContent>
           <mc:Choice Requires="wps">
             <w:drawing xmlns:a="http://schemas.openxmlformats.org/drawingml/2006/main">
-              <wp:anchor distT="0" distB="0" distL="0" distR="0" simplePos="0" relativeHeight="251664384" behindDoc="0" locked="0" layoutInCell="1" allowOverlap="1">
+              <wp:anchor distT="0" distB="0" distL="0" distR="0" simplePos="0" relativeHeight="251663360" behindDoc="0" locked="0" layoutInCell="1" allowOverlap="1">
                 <wp:simplePos x="0" y="0"/>
                 <wp:positionH relativeFrom="page">
                   <wp:posOffset>5548857</wp:posOffset>
                 </wp:positionH>
                 <wp:positionV relativeFrom="line">
-                  <wp:posOffset>315279</wp:posOffset>
+                  <wp:posOffset>315278</wp:posOffset>
                 </wp:positionV>
-                <wp:extent cx="934720" cy="153036"/>
+                <wp:extent cx="934720" cy="153037"/>
                 <wp:effectExtent l="0" t="0" r="0" b="0"/>
                 <wp:wrapNone/>
-                <wp:docPr id="1073741828" name="officeArt object" descr="Textbox 4"/>
+                <wp:docPr id="1073741827" name="officeArt object" descr="Textbox 4"/>
                 <wp:cNvGraphicFramePr/>
                 <a:graphic xmlns:a="http://schemas.openxmlformats.org/drawingml/2006/main">
                   <a:graphicData uri="http://schemas.microsoft.com/office/word/2010/wordprocessingShape">
@@ -66,7 +70,7 @@
                       <wps:spPr>
                         <a:xfrm>
                           <a:off x="0" y="0"/>
-                          <a:ext cx="934720" cy="153036"/>
+                          <a:ext cx="934720" cy="153037"/>
                         </a:xfrm>
                         <a:prstGeom prst="rect">
                           <a:avLst/>
@@ -82,7 +86,7 @@
                         <w:txbxContent>
                           <w:p>
                             <w:pPr>
-                              <w:pStyle w:val="Body"/>
+                              <w:pStyle w:val="Body A"/>
                               <w:spacing w:line="235" w:lineRule="exact"/>
                             </w:pPr>
                             <w:r>
@@ -136,14 +140,14 @@
           </mc:Choice>
           <mc:Fallback>
             <w:pict>
-              <v:shape id="_x0000_s1027" type="#_x0000_t202" style="visibility:visible;position:absolute;margin-left:436.9pt;margin-top:24.8pt;width:73.6pt;height:12.1pt;z-index:251664384;mso-position-horizontal:absolute;mso-position-horizontal-relative:page;mso-position-vertical:absolute;mso-position-vertical-relative:line;mso-wrap-distance-left:0.0pt;mso-wrap-distance-top:0.0pt;mso-wrap-distance-right:0.0pt;mso-wrap-distance-bottom:0.0pt;">
+              <v:shape id="_x0000_s1026" type="#_x0000_t202" style="visibility:visible;position:absolute;margin-left:436.9pt;margin-top:24.8pt;width:73.6pt;height:12.1pt;z-index:251663360;mso-position-horizontal:absolute;mso-position-horizontal-relative:page;mso-position-vertical:absolute;mso-position-vertical-relative:line;mso-wrap-distance-left:0.0pt;mso-wrap-distance-top:0.0pt;mso-wrap-distance-right:0.0pt;mso-wrap-distance-bottom:0.0pt;">
                 <v:fill on="f"/>
                 <v:stroke on="f" weight="1.0pt" dashstyle="solid" endcap="flat" miterlimit="400.0%" joinstyle="miter" linestyle="single" startarrow="none" startarrowwidth="medium" startarrowlength="medium" endarrow="none" endarrowwidth="medium" endarrowlength="medium"/>
                 <v:textbox>
                   <w:txbxContent>
                     <w:p>
                       <w:pPr>
-                        <w:pStyle w:val="Body"/>
+                        <w:pStyle w:val="Body A"/>
                         <w:spacing w:line="235" w:lineRule="exact"/>
                       </w:pPr>
                       <w:r>
@@ -255,8 +259,7 @@
       </w:r>
       <w:r>
         <w:rPr>
-          <w:b w:val="1"/>
-          <w:bCs w:val="1"/>
+          <w:rFonts w:ascii="Arial Unicode MS" w:hAnsi="Arial Unicode MS" w:hint="default"/>
           <w:rtl w:val="1"/>
         </w:rPr>
         <w:t>’</w:t>
@@ -662,15 +665,7 @@
           <w:rtl w:val="0"/>
           <w:lang w:val="it-IT"/>
         </w:rPr>
-        <w:t xml:space="preserve"> </w:t>
-      </w:r>
-      <w:r>
-        <w:rPr>
-          <w:spacing w:val="0"/>
-          <w:rtl w:val="0"/>
-          <w:lang w:val="it-IT"/>
-        </w:rPr>
-        <w:t>l</w:t>
+        <w:t xml:space="preserve"> l</w:t>
       </w:r>
       <w:r>
         <w:rPr>
@@ -700,7 +695,10 @@
         <w:jc w:val="both"/>
       </w:pPr>
       <w:r>
-        <w:rPr/>
+        <w:rPr>
+          <w:rtl w:val="0"/>
+          <w:lang w:val="it-IT"/>
+        </w:rPr>
         <w:t>Nome: {{PARTECIPANTE 1 NOME}}</w:t>
       </w:r>
     </w:p>
@@ -714,7 +712,10 @@
         <w:ind w:left="140" w:firstLine="0"/>
       </w:pPr>
       <w:r>
-        <w:rPr/>
+        <w:rPr>
+          <w:rtl w:val="0"/>
+          <w:lang w:val="it-IT"/>
+        </w:rPr>
         <w:t>Cognome: {{PARTECIPANTE 1 COGNOME}}</w:t>
       </w:r>
     </w:p>
@@ -728,7 +729,10 @@
         <w:ind w:left="140" w:firstLine="0"/>
       </w:pPr>
       <w:r>
-        <w:rPr/>
+        <w:rPr>
+          <w:rtl w:val="0"/>
+          <w:lang w:val="it-IT"/>
+        </w:rPr>
         <w:t>Codice Fiscale: {{PARTECIPANTE 1 CF}}</w:t>
       </w:r>
     </w:p>
@@ -960,15 +964,7 @@
           <w:rtl w:val="0"/>
           <w:lang w:val="it-IT"/>
         </w:rPr>
-        <w:t xml:space="preserve"> </w:t>
-      </w:r>
-      <w:r>
-        <w:rPr>
-          <w:spacing w:val="0"/>
-          <w:rtl w:val="0"/>
-          <w:lang w:val="it-IT"/>
-        </w:rPr>
-        <w:t>di:</w:t>
+        <w:t xml:space="preserve"> di:</w:t>
       </w:r>
     </w:p>
     <w:p>
@@ -1035,60 +1031,6 @@
     </w:p>
     <w:p>
       <w:pPr>
-        <w:pStyle w:val="List Paragraph"/>
-        <w:numPr>
-          <w:ilvl w:val="0"/>
-          <w:numId w:val="2"/>
-        </w:numPr>
-        <w:bidi w:val="0"/>
-        <w:ind w:right="0"/>
-        <w:jc w:val="left"/>
-        <w:rPr>
-          <w:rtl w:val="0"/>
-          <w:lang w:val="it-IT"/>
-        </w:rPr>
-      </w:pPr>
-      <w:r>
-        <w:rPr>
-          <w:rtl w:val="0"/>
-          <w:lang w:val="it-IT"/>
-        </w:rPr>
-        <w:t>Reddito</w:t>
-      </w:r>
-      <w:r>
-        <w:rPr>
-          <w:spacing w:val="0"/>
-          <w:rtl w:val="0"/>
-          <w:lang w:val="it-IT"/>
-        </w:rPr>
-        <w:t xml:space="preserve"> </w:t>
-      </w:r>
-      <w:r>
-        <w:rPr>
-          <w:rtl w:val="0"/>
-          <w:lang w:val="it-IT"/>
-        </w:rPr>
-        <w:t>di</w:t>
-      </w:r>
-      <w:r>
-        <w:rPr>
-          <w:spacing w:val="0"/>
-          <w:rtl w:val="0"/>
-          <w:lang w:val="it-IT"/>
-        </w:rPr>
-        <w:t xml:space="preserve"> </w:t>
-      </w:r>
-      <w:r>
-        <w:rPr>
-          <w:spacing w:val="0"/>
-          <w:rtl w:val="0"/>
-          <w:lang w:val="it-IT"/>
-        </w:rPr>
-        <w:t>Cittadinanza</w:t>
-      </w:r>
-    </w:p>
-    <w:p>
-      <w:pPr>
         <w:pStyle w:val="Body Text"/>
         <w:spacing w:before="180"/>
         <w:ind w:left="140" w:firstLine="0"/>
@@ -1151,15 +1093,7 @@
           <w:rtl w:val="0"/>
           <w:lang w:val="it-IT"/>
         </w:rPr>
-        <w:t xml:space="preserve"> </w:t>
-      </w:r>
-      <w:r>
-        <w:rPr>
-          <w:spacing w:val="0"/>
-          <w:rtl w:val="0"/>
-          <w:lang w:val="it-IT"/>
-        </w:rPr>
-        <w:t>modalit</w:t>
+        <w:t xml:space="preserve"> modalit</w:t>
       </w:r>
       <w:r>
         <w:rPr>
@@ -1372,6 +1306,13 @@
           <w:rtl w:val="0"/>
           <w:lang w:val="it-IT"/>
         </w:rPr>
+        <w:t xml:space="preserve">X </w:t>
+      </w:r>
+      <w:r>
+        <w:rPr>
+          <w:rtl w:val="0"/>
+          <w:lang w:val="it-IT"/>
+        </w:rPr>
         <w:t>formale</w:t>
       </w:r>
       <w:r>
@@ -1460,7 +1401,29 @@
           <w:rtl w:val="0"/>
           <w:lang w:val="it-IT"/>
         </w:rPr>
-        <w:t>) Con appuntamento fissato per il giorno:</w:t>
+        <w:t xml:space="preserve">) </w:t>
+      </w:r>
+    </w:p>
+    <w:p>
+      <w:pPr>
+        <w:pStyle w:val="List Paragraph"/>
+        <w:tabs>
+          <w:tab w:val="left" w:pos="859"/>
+        </w:tabs>
+        <w:bidi w:val="0"/>
+        <w:spacing w:line="403" w:lineRule="auto"/>
+        <w:ind w:left="0" w:right="4923" w:firstLine="500"/>
+        <w:jc w:val="left"/>
+        <w:rPr>
+          <w:rtl w:val="0"/>
+        </w:rPr>
+      </w:pPr>
+      <w:r>
+        <w:rPr>
+          <w:rtl w:val="0"/>
+          <w:lang w:val="it-IT"/>
+        </w:rPr>
+        <w:t>Con appuntamento fissato per il giorno:</w:t>
       </w:r>
     </w:p>
     <w:p>
@@ -1473,7 +1436,10 @@
         <w:ind w:left="140" w:firstLine="0"/>
       </w:pPr>
       <w:r>
-        <w:rPr/>
+        <w:rPr>
+          <w:rtl w:val="0"/>
+          <w:lang w:val="it-IT"/>
+        </w:rPr>
         <w:t>presso la sede: {{luogo}}</w:t>
       </w:r>
     </w:p>
@@ -1488,7 +1454,10 @@
         <w:ind w:left="140" w:firstLine="0"/>
       </w:pPr>
       <w:r>
-        <w:rPr/>
+        <w:rPr>
+          <w:rtl w:val="0"/>
+          <w:lang w:val="it-IT"/>
+        </w:rPr>
         <w:t>per il giorno {{data}} alle ore {{ora_inizio}}</w:t>
       </w:r>
     </w:p>
@@ -1557,6 +1526,13 @@
           <w:rtl w:val="0"/>
           <w:lang w:val="it-IT"/>
         </w:rPr>
+        <w:t>{MOD_PRESENZA}</w:t>
+      </w:r>
+      <w:r>
+        <w:rPr>
+          <w:rtl w:val="0"/>
+          <w:lang w:val="it-IT"/>
+        </w:rPr>
         <w:t>in</w:t>
       </w:r>
       <w:r>
@@ -1565,15 +1541,7 @@
           <w:rtl w:val="0"/>
           <w:lang w:val="it-IT"/>
         </w:rPr>
-        <w:t xml:space="preserve"> </w:t>
-      </w:r>
-      <w:r>
-        <w:rPr>
-          <w:spacing w:val="0"/>
-          <w:rtl w:val="0"/>
-          <w:lang w:val="it-IT"/>
-        </w:rPr>
-        <w:t>presenza</w:t>
+        <w:t xml:space="preserve"> presenza</w:t>
       </w:r>
     </w:p>
     <w:p>
@@ -1596,6 +1564,13 @@
           <w:rtl w:val="0"/>
           <w:lang w:val="it-IT"/>
         </w:rPr>
+        <w:t xml:space="preserve">{MOD_DISTANZA} </w:t>
+      </w:r>
+      <w:r>
+        <w:rPr>
+          <w:rtl w:val="0"/>
+          <w:lang w:val="it-IT"/>
+        </w:rPr>
         <w:t xml:space="preserve">a </w:t>
       </w:r>
       <w:r>
@@ -1655,15 +1630,7 @@
           <w:rtl w:val="0"/>
           <w:lang w:val="it-IT"/>
         </w:rPr>
-        <w:t xml:space="preserve"> </w:t>
-      </w:r>
-      <w:r>
-        <w:rPr>
-          <w:spacing w:val="0"/>
-          <w:rtl w:val="0"/>
-          <w:lang w:val="it-IT"/>
-        </w:rPr>
-        <w:t>di:</w:t>
+        <w:t xml:space="preserve"> di:</w:t>
       </w:r>
     </w:p>
     <w:p>
@@ -1710,15 +1677,7 @@
           <w:rtl w:val="0"/>
           <w:lang w:val="it-IT"/>
         </w:rPr>
-        <w:t xml:space="preserve"> </w:t>
-      </w:r>
-      <w:r>
-        <w:rPr>
-          <w:spacing w:val="0"/>
-          <w:rtl w:val="0"/>
-          <w:lang w:val="it-IT"/>
-        </w:rPr>
-        <w:t>PSP</w:t>
+        <w:t xml:space="preserve"> PSP</w:t>
       </w:r>
     </w:p>
     <w:p>
@@ -1741,6 +1700,15 @@
       </w:pPr>
       <w:r>
         <w:rPr>
+          <w:i w:val="1"/>
+          <w:iCs w:val="1"/>
+          <w:rtl w:val="0"/>
+          <w:lang w:val="it-IT"/>
+        </w:rPr>
+        <w:t xml:space="preserve">X </w:t>
+      </w:r>
+      <w:r>
+        <w:rPr>
           <w:i w:val="0"/>
           <w:iCs w:val="0"/>
           <w:rtl w:val="0"/>
@@ -2018,6 +1986,14 @@
       </w:pPr>
       <w:r>
         <w:rPr>
+          <w:rtl w:val="0"/>
+          <w:lang w:val="it-IT"/>
+        </w:rPr>
+        <w:t>{NOME_CORSO}</w:t>
+      </w:r>
+      <w:r>
+        <w:rPr>
+          <w:rFonts w:ascii="Times New Roman" w:cs="Times New Roman" w:hAnsi="Times New Roman" w:eastAsia="Times New Roman"/>
           <w:i w:val="1"/>
           <w:iCs w:val="1"/>
           <w:sz w:val="18"/>
@@ -2029,15 +2005,15 @@
               <wp:anchor distT="0" distB="0" distL="0" distR="0" simplePos="0" relativeHeight="251659264" behindDoc="0" locked="0" layoutInCell="1" allowOverlap="1">
                 <wp:simplePos x="0" y="0"/>
                 <wp:positionH relativeFrom="page">
-                  <wp:posOffset>1181388</wp:posOffset>
+                  <wp:posOffset>1185944</wp:posOffset>
                 </wp:positionH>
                 <wp:positionV relativeFrom="line">
-                  <wp:posOffset>151784</wp:posOffset>
+                  <wp:posOffset>147227</wp:posOffset>
                 </wp:positionV>
-                <wp:extent cx="5565112" cy="0"/>
+                <wp:extent cx="5565113" cy="0"/>
                 <wp:effectExtent l="0" t="0" r="0" b="0"/>
                 <wp:wrapTopAndBottom distT="0" distB="0"/>
-                <wp:docPr id="1073741829" name="officeArt object" descr="Graphic 5"/>
+                <wp:docPr id="1073741828" name="officeArt object" descr="Graphic 5"/>
                 <wp:cNvGraphicFramePr/>
                 <a:graphic xmlns:a="http://schemas.openxmlformats.org/drawingml/2006/main">
                   <a:graphicData uri="http://schemas.microsoft.com/office/word/2010/wordprocessingShape">
@@ -2046,7 +2022,7 @@
                       <wps:spPr>
                         <a:xfrm>
                           <a:off x="0" y="0"/>
-                          <a:ext cx="5565112" cy="0"/>
+                          <a:ext cx="5565113" cy="0"/>
                         </a:xfrm>
                         <a:prstGeom prst="line">
                           <a:avLst/>
@@ -2070,7 +2046,7 @@
           </mc:Choice>
           <mc:Fallback>
             <w:pict>
-              <v:line id="_x0000_s1028" style="visibility:visible;position:absolute;margin-left:93.0pt;margin-top:12.0pt;width:438.2pt;height:0.0pt;z-index:251659264;mso-position-horizontal:absolute;mso-position-horizontal-relative:page;mso-position-vertical:absolute;mso-position-vertical-relative:line;mso-wrap-distance-left:0.0pt;mso-wrap-distance-top:0.0pt;mso-wrap-distance-right:0.0pt;mso-wrap-distance-bottom:0.0pt;">
+              <v:line id="_x0000_s1027" style="visibility:visible;position:absolute;margin-left:93.4pt;margin-top:11.6pt;width:438.2pt;height:0.0pt;z-index:251659264;mso-position-horizontal:absolute;mso-position-horizontal-relative:page;mso-position-vertical:absolute;mso-position-vertical-relative:line;mso-wrap-distance-left:0.0pt;mso-wrap-distance-top:0.0pt;mso-wrap-distance-right:0.0pt;mso-wrap-distance-bottom:0.0pt;">
                 <v:fill on="f"/>
                 <v:stroke filltype="solid" color="#000000" opacity="100.0%" weight="0.7pt" dashstyle="solid" endcap="flat" joinstyle="round" linestyle="single" startarrow="none" startarrowwidth="medium" startarrowlength="medium" endarrow="none" endarrowwidth="medium" endarrowlength="medium"/>
                 <w10:wrap type="topAndBottom" side="bothSides" anchorx="page"/>
@@ -2148,6 +2124,7 @@
       </w:pPr>
       <w:r>
         <w:rPr>
+          <w:rFonts w:ascii="Times New Roman" w:cs="Times New Roman" w:hAnsi="Times New Roman" w:eastAsia="Times New Roman"/>
           <w:i w:val="1"/>
           <w:iCs w:val="1"/>
           <w:sz w:val="20"/>
@@ -2159,15 +2136,15 @@
               <wp:anchor distT="0" distB="0" distL="0" distR="0" simplePos="0" relativeHeight="251660288" behindDoc="0" locked="0" layoutInCell="1" allowOverlap="1">
                 <wp:simplePos x="0" y="0"/>
                 <wp:positionH relativeFrom="page">
-                  <wp:posOffset>719326</wp:posOffset>
+                  <wp:posOffset>719325</wp:posOffset>
                 </wp:positionH>
                 <wp:positionV relativeFrom="line">
                   <wp:posOffset>313634</wp:posOffset>
                 </wp:positionV>
-                <wp:extent cx="1829436" cy="12700"/>
+                <wp:extent cx="1829437" cy="12700"/>
                 <wp:effectExtent l="0" t="0" r="0" b="0"/>
                 <wp:wrapTopAndBottom distT="0" distB="0"/>
-                <wp:docPr id="1073741830" name="officeArt object" descr="Graphic 6"/>
+                <wp:docPr id="1073741829" name="officeArt object" descr="Graphic 6"/>
                 <wp:cNvGraphicFramePr/>
                 <a:graphic xmlns:a="http://schemas.openxmlformats.org/drawingml/2006/main">
                   <a:graphicData uri="http://schemas.microsoft.com/office/word/2010/wordprocessingShape">
@@ -2176,7 +2153,7 @@
                       <wps:spPr>
                         <a:xfrm>
                           <a:off x="0" y="0"/>
-                          <a:ext cx="1829436" cy="12700"/>
+                          <a:ext cx="1829437" cy="12700"/>
                         </a:xfrm>
                         <a:prstGeom prst="rect">
                           <a:avLst/>
@@ -2199,7 +2176,7 @@
           </mc:Choice>
           <mc:Fallback>
             <w:pict>
-              <v:rect id="_x0000_s1029" style="visibility:visible;position:absolute;margin-left:56.6pt;margin-top:24.7pt;width:144.1pt;height:1.0pt;z-index:251660288;mso-position-horizontal:absolute;mso-position-horizontal-relative:page;mso-position-vertical:absolute;mso-position-vertical-relative:line;mso-wrap-distance-left:0.0pt;mso-wrap-distance-top:0.0pt;mso-wrap-distance-right:0.0pt;mso-wrap-distance-bottom:0.0pt;">
+              <v:rect id="_x0000_s1028" style="visibility:visible;position:absolute;margin-left:56.6pt;margin-top:24.7pt;width:144.1pt;height:1.0pt;z-index:251660288;mso-position-horizontal:absolute;mso-position-horizontal-relative:page;mso-position-vertical:absolute;mso-position-vertical-relative:line;mso-wrap-distance-left:0.0pt;mso-wrap-distance-top:0.0pt;mso-wrap-distance-right:0.0pt;mso-wrap-distance-bottom:0.0pt;">
                 <v:fill color="#000000" opacity="100.0%" type="solid"/>
                 <v:stroke on="f" weight="1.0pt" dashstyle="solid" endcap="flat" miterlimit="400.0%" joinstyle="miter" linestyle="single" startarrow="none" startarrowwidth="medium" startarrowlength="medium" endarrow="none" endarrowwidth="medium" endarrowlength="medium"/>
                 <w10:wrap type="topAndBottom" side="bothSides" anchorx="page"/>
@@ -2211,7 +2188,7 @@
     </w:p>
     <w:p>
       <w:pPr>
-        <w:pStyle w:val="Body"/>
+        <w:pStyle w:val="Body A"/>
         <w:spacing w:before="119"/>
         <w:ind w:left="140" w:firstLine="0"/>
         <w:rPr>
@@ -2478,6 +2455,7 @@
       </w:r>
       <w:r>
         <w:rPr>
+          <w:rFonts w:ascii="Arial Unicode MS" w:hAnsi="Arial Unicode MS" w:hint="default"/>
           <w:sz w:val="18"/>
           <w:szCs w:val="18"/>
           <w:vertAlign w:val="baseline"/>
@@ -2529,7 +2507,7 @@
     </w:p>
     <w:p>
       <w:pPr>
-        <w:pStyle w:val="Body"/>
+        <w:pStyle w:val="Body A"/>
         <w:sectPr>
           <w:headerReference w:type="default" r:id="rId4"/>
           <w:footerReference w:type="default" r:id="rId5"/>
@@ -2548,7 +2526,7 @@
     </w:p>
     <w:p>
       <w:pPr>
-        <w:pStyle w:val="Body"/>
+        <w:pStyle w:val="Body A"/>
         <w:ind w:left="140" w:firstLine="0"/>
         <w:rPr>
           <w:i w:val="1"/>
@@ -2563,6 +2541,7 @@
       </w:r>
       <w:r>
         <w:rPr>
+          <w:rFonts w:ascii="Arial Unicode MS" w:hAnsi="Arial Unicode MS" w:hint="default"/>
           <w:rtl w:val="1"/>
         </w:rPr>
         <w:t>’</w:t>
@@ -2756,7 +2735,7 @@
       </w:r>
       <w:r>
         <w:rPr>
-          <w:spacing w:val="-1"/>
+          <w:spacing w:val="0"/>
           <w:rtl w:val="0"/>
           <w:lang w:val="it-IT"/>
         </w:rPr>
@@ -2771,7 +2750,7 @@
       </w:r>
       <w:r>
         <w:rPr>
-          <w:spacing w:val="-1"/>
+          <w:spacing w:val="0"/>
           <w:rtl w:val="0"/>
           <w:lang w:val="it-IT"/>
         </w:rPr>
@@ -2786,7 +2765,7 @@
       </w:r>
       <w:r>
         <w:rPr>
-          <w:spacing w:val="-1"/>
+          <w:spacing w:val="0"/>
           <w:rtl w:val="0"/>
           <w:lang w:val="it-IT"/>
         </w:rPr>
@@ -2801,7 +2780,7 @@
       </w:r>
       <w:r>
         <w:rPr>
-          <w:spacing w:val="-1"/>
+          <w:spacing w:val="0"/>
           <w:rtl w:val="0"/>
           <w:lang w:val="it-IT"/>
         </w:rPr>
@@ -2816,7 +2795,7 @@
       </w:r>
       <w:r>
         <w:rPr>
-          <w:spacing w:val="-1"/>
+          <w:spacing w:val="0"/>
           <w:rtl w:val="0"/>
           <w:lang w:val="it-IT"/>
         </w:rPr>
@@ -2831,7 +2810,7 @@
       </w:r>
       <w:r>
         <w:rPr>
-          <w:spacing w:val="-1"/>
+          <w:spacing w:val="0"/>
           <w:rtl w:val="0"/>
           <w:lang w:val="it-IT"/>
         </w:rPr>
@@ -2846,7 +2825,7 @@
       </w:r>
       <w:r>
         <w:rPr>
-          <w:spacing w:val="-1"/>
+          <w:spacing w:val="0"/>
           <w:rtl w:val="0"/>
           <w:lang w:val="it-IT"/>
         </w:rPr>
@@ -2861,7 +2840,7 @@
       </w:r>
       <w:r>
         <w:rPr>
-          <w:spacing w:val="-1"/>
+          <w:spacing w:val="0"/>
           <w:rtl w:val="0"/>
           <w:lang w:val="it-IT"/>
         </w:rPr>
@@ -2876,7 +2855,7 @@
       </w:r>
       <w:r>
         <w:rPr>
-          <w:spacing w:val="-1"/>
+          <w:spacing w:val="0"/>
           <w:rtl w:val="0"/>
           <w:lang w:val="it-IT"/>
         </w:rPr>
@@ -2891,7 +2870,7 @@
       </w:r>
       <w:r>
         <w:rPr>
-          <w:spacing w:val="-1"/>
+          <w:spacing w:val="0"/>
           <w:rtl w:val="0"/>
           <w:lang w:val="it-IT"/>
         </w:rPr>
@@ -2906,7 +2885,7 @@
       </w:r>
       <w:r>
         <w:rPr>
-          <w:spacing w:val="-1"/>
+          <w:spacing w:val="0"/>
           <w:rtl w:val="0"/>
           <w:lang w:val="it-IT"/>
         </w:rPr>
@@ -2921,7 +2900,7 @@
       </w:r>
       <w:r>
         <w:rPr>
-          <w:spacing w:val="-1"/>
+          <w:spacing w:val="0"/>
           <w:rtl w:val="0"/>
           <w:lang w:val="it-IT"/>
         </w:rPr>
@@ -3229,15 +3208,15 @@
               <wp:anchor distT="0" distB="0" distL="0" distR="0" simplePos="0" relativeHeight="251661312" behindDoc="0" locked="0" layoutInCell="1" allowOverlap="1">
                 <wp:simplePos x="0" y="0"/>
                 <wp:positionH relativeFrom="page">
-                  <wp:posOffset>719326</wp:posOffset>
+                  <wp:posOffset>719325</wp:posOffset>
                 </wp:positionH>
                 <wp:positionV relativeFrom="line">
                   <wp:posOffset>312268</wp:posOffset>
                 </wp:positionV>
-                <wp:extent cx="6121642" cy="1381380"/>
+                <wp:extent cx="6121644" cy="1381384"/>
                 <wp:effectExtent l="0" t="0" r="0" b="0"/>
                 <wp:wrapTopAndBottom distT="0" distB="0"/>
-                <wp:docPr id="1073741840" name="officeArt object" descr="Group 7"/>
+                <wp:docPr id="1073741839" name="officeArt object" descr="Group 7"/>
                 <wp:cNvGraphicFramePr/>
                 <a:graphic xmlns:a="http://schemas.openxmlformats.org/drawingml/2006/main">
                   <a:graphicData uri="http://schemas.microsoft.com/office/word/2010/wordprocessingGroup">
@@ -3246,29 +3225,29 @@
                       <wpg:grpSpPr>
                         <a:xfrm>
                           <a:off x="0" y="0"/>
-                          <a:ext cx="6121642" cy="1381380"/>
-                          <a:chOff x="0" y="0"/>
-                          <a:chExt cx="6121641" cy="1381379"/>
+                          <a:ext cx="6121644" cy="1381384"/>
+                          <a:chOff x="0" y="-1"/>
+                          <a:chExt cx="6121643" cy="1381383"/>
                         </a:xfrm>
                       </wpg:grpSpPr>
                       <wpg:grpSp>
-                        <wpg:cNvPr id="1073741835" name="Graphic 8"/>
+                        <wpg:cNvPr id="1073741834" name="Graphic 8"/>
                         <wpg:cNvGrpSpPr/>
                         <wpg:grpSpPr>
                           <a:xfrm>
-                            <a:off x="0" y="-1"/>
-                            <a:ext cx="6121642" cy="1381381"/>
+                            <a:off x="0" y="-2"/>
+                            <a:ext cx="6121644" cy="1381385"/>
                             <a:chOff x="0" y="0"/>
-                            <a:chExt cx="6121641" cy="1381379"/>
+                            <a:chExt cx="6121643" cy="1381383"/>
                           </a:xfrm>
                         </wpg:grpSpPr>
                         <wps:wsp>
-                          <wps:cNvPr id="1073741833" name="Shape"/>
+                          <wps:cNvPr id="1073741832" name="Shape"/>
                           <wps:cNvSpPr/>
                           <wps:spPr>
                             <a:xfrm>
                               <a:off x="0" y="9524"/>
-                              <a:ext cx="6121642" cy="1371856"/>
+                              <a:ext cx="6121644" cy="1371860"/>
                             </a:xfrm>
                             <a:custGeom>
                               <a:avLst/>
@@ -3334,12 +3313,12 @@
                           <wps:bodyPr/>
                         </wps:wsp>
                         <wps:wsp>
-                          <wps:cNvPr id="1073741834" name="Rectangle"/>
+                          <wps:cNvPr id="1073741833" name="Rectangle"/>
                           <wps:cNvSpPr/>
                           <wps:spPr>
                             <a:xfrm>
-                              <a:off x="0" y="0"/>
-                              <a:ext cx="6121642" cy="12700"/>
+                              <a:off x="0" y="-1"/>
+                              <a:ext cx="6121644" cy="12701"/>
                             </a:xfrm>
                             <a:prstGeom prst="rect">
                               <a:avLst/>
@@ -3357,12 +3336,12 @@
                         </wps:wsp>
                       </wpg:grpSp>
                       <wps:wsp>
-                        <wps:cNvPr id="1073741836" name="Textbox 9"/>
+                        <wps:cNvPr id="1073741835" name="Textbox 9"/>
                         <wps:cNvSpPr txBox="1"/>
                         <wps:spPr>
                           <a:xfrm>
-                            <a:off x="73151" y="36830"/>
-                            <a:ext cx="4512312" cy="481966"/>
+                            <a:off x="73150" y="36830"/>
+                            <a:ext cx="4512314" cy="481967"/>
                           </a:xfrm>
                           <a:prstGeom prst="rect">
                             <a:avLst/>
@@ -3378,7 +3357,7 @@
                           <w:txbxContent>
                             <w:p>
                               <w:pPr>
-                                <w:pStyle w:val="Body"/>
+                                <w:pStyle w:val="Body A"/>
                                 <w:spacing w:line="225" w:lineRule="exact"/>
                                 <w:rPr>
                                   <w:i w:val="1"/>
@@ -3524,21 +3503,12 @@
                                   <w:spacing w:val="0"/>
                                   <w:rtl w:val="0"/>
                                 </w:rPr>
-                                <w:t xml:space="preserve"> </w:t>
-                              </w:r>
-                              <w:r>
-                                <w:rPr>
-                                  <w:i w:val="1"/>
-                                  <w:iCs w:val="1"/>
-                                  <w:spacing w:val="0"/>
-                                  <w:rtl w:val="0"/>
-                                </w:rPr>
-                                <w:t>b)</w:t>
+                                <w:t xml:space="preserve"> b)</w:t>
                               </w:r>
                             </w:p>
                             <w:p>
                               <w:pPr>
-                                <w:pStyle w:val="Body"/>
+                                <w:pStyle w:val="Body A"/>
                               </w:pPr>
                               <w:r>
                                 <w:rPr>
@@ -3651,7 +3621,7 @@
                               </w:r>
                               <w:r>
                                 <w:rPr>
-                                  <w:spacing w:val="-1"/>
+                                  <w:spacing w:val="0"/>
                                   <w:rtl w:val="0"/>
                                   <w:lang w:val="it-IT"/>
                                 </w:rPr>
@@ -3659,14 +3629,15 @@
                               </w:r>
                               <w:r>
                                 <w:rPr>
-                                  <w:spacing w:val="-1"/>
+                                  <w:rFonts w:ascii="Arial Unicode MS" w:hAnsi="Arial Unicode MS" w:hint="default"/>
+                                  <w:spacing w:val="0"/>
                                   <w:rtl w:val="1"/>
                                 </w:rPr>
                                 <w:t>’</w:t>
                               </w:r>
                               <w:r>
                                 <w:rPr>
-                                  <w:spacing w:val="-1"/>
+                                  <w:spacing w:val="0"/>
                                   <w:rtl w:val="0"/>
                                   <w:lang w:val="it-IT"/>
                                 </w:rPr>
@@ -3675,7 +3646,7 @@
                             </w:p>
                             <w:p>
                               <w:pPr>
-                                <w:pStyle w:val="Body"/>
+                                <w:pStyle w:val="Body A"/>
                                 <w:spacing w:line="265" w:lineRule="exact"/>
                               </w:pPr>
                               <w:r>
@@ -3695,12 +3666,12 @@
                         </wps:bodyPr>
                       </wps:wsp>
                       <wps:wsp>
-                        <wps:cNvPr id="1073741837" name="Textbox 10"/>
+                        <wps:cNvPr id="1073741836" name="Textbox 10"/>
                         <wps:cNvSpPr txBox="1"/>
                         <wps:spPr>
                           <a:xfrm>
                             <a:off x="73152" y="537705"/>
-                            <a:ext cx="369571" cy="840106"/>
+                            <a:ext cx="369572" cy="840107"/>
                           </a:xfrm>
                           <a:prstGeom prst="rect">
                             <a:avLst/>
@@ -3716,7 +3687,7 @@
                           <w:txbxContent>
                             <w:p>
                               <w:pPr>
-                                <w:pStyle w:val="Body"/>
+                                <w:pStyle w:val="Body A"/>
                                 <w:spacing w:line="259" w:lineRule="auto"/>
                                 <w:ind w:left="360" w:right="79" w:firstLine="0"/>
                                 <w:rPr>
@@ -3734,7 +3705,7 @@
                             </w:p>
                             <w:p>
                               <w:pPr>
-                                <w:pStyle w:val="Body"/>
+                                <w:pStyle w:val="Body A"/>
                                 <w:spacing w:line="242" w:lineRule="exact"/>
                               </w:pPr>
                               <w:r>
@@ -3748,7 +3719,7 @@
                             </w:p>
                             <w:p>
                               <w:pPr>
-                                <w:pStyle w:val="Body"/>
+                                <w:pStyle w:val="Body A"/>
                                 <w:spacing w:before="4" w:line="259" w:lineRule="auto"/>
                                 <w:ind w:left="360" w:right="79" w:firstLine="0"/>
                               </w:pPr>
@@ -3768,12 +3739,12 @@
                         </wps:bodyPr>
                       </wps:wsp>
                       <wps:wsp>
-                        <wps:cNvPr id="1073741838" name="Textbox 11"/>
+                        <wps:cNvPr id="1073741837" name="Textbox 11"/>
                         <wps:cNvSpPr txBox="1"/>
                         <wps:spPr>
                           <a:xfrm>
                             <a:off x="530656" y="549275"/>
-                            <a:ext cx="4375151" cy="315596"/>
+                            <a:ext cx="4375152" cy="315597"/>
                           </a:xfrm>
                           <a:prstGeom prst="rect">
                             <a:avLst/>
@@ -3789,7 +3760,7 @@
                           <w:txbxContent>
                             <w:p>
                               <w:pPr>
-                                <w:pStyle w:val="Body"/>
+                                <w:pStyle w:val="Body A"/>
                                 <w:spacing w:line="225" w:lineRule="exact"/>
                               </w:pPr>
                               <w:r>
@@ -3883,6 +3854,7 @@
                               </w:r>
                               <w:r>
                                 <w:rPr>
+                                  <w:rFonts w:ascii="Arial Unicode MS" w:hAnsi="Arial Unicode MS" w:hint="default"/>
                                   <w:rtl w:val="1"/>
                                 </w:rPr>
                                 <w:t>’</w:t>
@@ -3945,7 +3917,7 @@
                             </w:p>
                             <w:p>
                               <w:pPr>
-                                <w:pStyle w:val="Body"/>
+                                <w:pStyle w:val="Body A"/>
                                 <w:spacing w:line="265" w:lineRule="exact"/>
                               </w:pPr>
                               <w:r>
@@ -4052,12 +4024,12 @@
                         </wps:bodyPr>
                       </wps:wsp>
                       <wps:wsp>
-                        <wps:cNvPr id="1073741839" name="Textbox 12"/>
+                        <wps:cNvPr id="1073741838" name="Textbox 12"/>
                         <wps:cNvSpPr txBox="1"/>
                         <wps:spPr>
                           <a:xfrm>
                             <a:off x="530655" y="1059815"/>
-                            <a:ext cx="3599181" cy="315596"/>
+                            <a:ext cx="3599182" cy="315597"/>
                           </a:xfrm>
                           <a:prstGeom prst="rect">
                             <a:avLst/>
@@ -4073,7 +4045,7 @@
                           <w:txbxContent>
                             <w:p>
                               <w:pPr>
-                                <w:pStyle w:val="Body"/>
+                                <w:pStyle w:val="Body A"/>
                                 <w:spacing w:line="225" w:lineRule="exact"/>
                                 <w:rPr>
                                   <w:i w:val="1"/>
@@ -4194,7 +4166,7 @@
                             </w:p>
                             <w:p>
                               <w:pPr>
-                                <w:pStyle w:val="Body"/>
+                                <w:pStyle w:val="Body A"/>
                                 <w:spacing w:line="265" w:lineRule="exact"/>
                               </w:pPr>
                               <w:r>
@@ -4220,26 +4192,26 @@
           </mc:Choice>
           <mc:Fallback>
             <w:pict>
-              <v:group id="_x0000_s1030" style="visibility:visible;position:absolute;margin-left:56.6pt;margin-top:24.6pt;width:482.0pt;height:108.8pt;z-index:251661312;mso-position-horizontal:absolute;mso-position-horizontal-relative:page;mso-position-vertical:absolute;mso-position-vertical-relative:line;mso-wrap-distance-left:0.0pt;mso-wrap-distance-top:0.0pt;mso-wrap-distance-right:0.0pt;mso-wrap-distance-bottom:0.0pt;" coordorigin="0,0" coordsize="6121641,1381379">
+              <v:group id="_x0000_s1029" style="visibility:visible;position:absolute;margin-left:56.6pt;margin-top:24.6pt;width:482.0pt;height:108.8pt;z-index:251661312;mso-position-horizontal:absolute;mso-position-horizontal-relative:page;mso-position-vertical:absolute;mso-position-vertical-relative:line;mso-wrap-distance-left:0.0pt;mso-wrap-distance-top:0.0pt;mso-wrap-distance-right:0.0pt;mso-wrap-distance-bottom:0.0pt;" coordorigin="0,-1" coordsize="6121644,1381383">
                 <w10:wrap type="topAndBottom" side="bothSides" anchorx="page"/>
-                <v:group id="_x0000_s1031" style="position:absolute;left:0;top:0;width:6121641;height:1381379;" coordorigin="0,0" coordsize="6121641,1381379">
-                  <v:shape id="_x0000_s1032" style="position:absolute;left:0;top:9525;width:6121641;height:1371854;" coordorigin="0,0" coordsize="21600,21600" path="M 21600,0 L 21579,0 L 21579,21504 L 22,21504 L 22,0 L 0,0 L 0,21600 L 21600,21600 L 21600,0 X E">
+                <v:group id="_x0000_s1030" style="position:absolute;left:0;top:-1;width:6121643;height:1381383;" coordorigin="0,0" coordsize="6121644,1381383">
+                  <v:shape id="_x0000_s1031" style="position:absolute;left:0;top:9524;width:6121643;height:1371859;" coordorigin="0,0" coordsize="21600,21600" path="M 21600,0 L 21579,0 L 21579,21504 L 22,21504 L 22,0 L 0,0 L 0,21600 L 21600,21600 L 21600,0 X E">
                     <v:fill color="#000000" opacity="100.0%" type="solid"/>
                     <v:stroke on="f" weight="1.0pt" dashstyle="solid" endcap="flat" miterlimit="400.0%" joinstyle="miter" linestyle="single" startarrow="none" startarrowwidth="medium" startarrowlength="medium" endarrow="none" endarrowwidth="medium" endarrowlength="medium"/>
                   </v:shape>
-                  <v:rect id="_x0000_s1033" style="position:absolute;left:0;top:0;width:6121641;height:12700;">
+                  <v:rect id="_x0000_s1032" style="position:absolute;left:0;top:0;width:6121643;height:12700;">
                     <v:fill color="#000000" opacity="100.0%" type="solid"/>
                     <v:stroke on="f" weight="1.0pt" dashstyle="solid" endcap="flat" miterlimit="400.0%" joinstyle="miter" linestyle="single" startarrow="none" startarrowwidth="medium" startarrowlength="medium" endarrow="none" endarrowwidth="medium" endarrowlength="medium"/>
                   </v:rect>
                 </v:group>
-                <v:shape id="_x0000_s1034" type="#_x0000_t202" style="position:absolute;left:73152;top:36830;width:4512310;height:481965;">
+                <v:shape id="_x0000_s1033" type="#_x0000_t202" style="position:absolute;left:73151;top:36830;width:4512312;height:481966;">
                   <v:fill on="f"/>
                   <v:stroke on="f" weight="1.0pt" dashstyle="solid" endcap="flat" miterlimit="400.0%" joinstyle="miter" linestyle="single" startarrow="none" startarrowwidth="medium" startarrowlength="medium" endarrow="none" endarrowwidth="medium" endarrowlength="medium"/>
                   <v:textbox>
                     <w:txbxContent>
                       <w:p>
                         <w:pPr>
-                          <w:pStyle w:val="Body"/>
+                          <w:pStyle w:val="Body A"/>
                           <w:spacing w:line="225" w:lineRule="exact"/>
                           <w:rPr>
                             <w:i w:val="1"/>
@@ -4385,21 +4357,12 @@
                             <w:spacing w:val="0"/>
                             <w:rtl w:val="0"/>
                           </w:rPr>
-                          <w:t xml:space="preserve"> </w:t>
-                        </w:r>
-                        <w:r>
-                          <w:rPr>
-                            <w:i w:val="1"/>
-                            <w:iCs w:val="1"/>
-                            <w:spacing w:val="0"/>
-                            <w:rtl w:val="0"/>
-                          </w:rPr>
-                          <w:t>b)</w:t>
+                          <w:t xml:space="preserve"> b)</w:t>
                         </w:r>
                       </w:p>
                       <w:p>
                         <w:pPr>
-                          <w:pStyle w:val="Body"/>
+                          <w:pStyle w:val="Body A"/>
                         </w:pPr>
                         <w:r>
                           <w:rPr>
@@ -4512,7 +4475,7 @@
                         </w:r>
                         <w:r>
                           <w:rPr>
-                            <w:spacing w:val="-1"/>
+                            <w:spacing w:val="0"/>
                             <w:rtl w:val="0"/>
                             <w:lang w:val="it-IT"/>
                           </w:rPr>
@@ -4520,14 +4483,15 @@
                         </w:r>
                         <w:r>
                           <w:rPr>
-                            <w:spacing w:val="-1"/>
+                            <w:rFonts w:ascii="Arial Unicode MS" w:hAnsi="Arial Unicode MS" w:hint="default"/>
+                            <w:spacing w:val="0"/>
                             <w:rtl w:val="1"/>
                           </w:rPr>
                           <w:t>’</w:t>
                         </w:r>
                         <w:r>
                           <w:rPr>
-                            <w:spacing w:val="-1"/>
+                            <w:spacing w:val="0"/>
                             <w:rtl w:val="0"/>
                             <w:lang w:val="it-IT"/>
                           </w:rPr>
@@ -4536,7 +4500,7 @@
                       </w:p>
                       <w:p>
                         <w:pPr>
-                          <w:pStyle w:val="Body"/>
+                          <w:pStyle w:val="Body A"/>
                           <w:spacing w:line="265" w:lineRule="exact"/>
                         </w:pPr>
                         <w:r>
@@ -4552,14 +4516,14 @@
                     </w:txbxContent>
                   </v:textbox>
                 </v:shape>
-                <v:shape id="_x0000_s1035" type="#_x0000_t202" style="position:absolute;left:73152;top:537705;width:369570;height:840105;">
+                <v:shape id="_x0000_s1034" type="#_x0000_t202" style="position:absolute;left:73152;top:537705;width:369571;height:840106;">
                   <v:fill on="f"/>
                   <v:stroke on="f" weight="1.0pt" dashstyle="solid" endcap="flat" miterlimit="400.0%" joinstyle="miter" linestyle="single" startarrow="none" startarrowwidth="medium" startarrowlength="medium" endarrow="none" endarrowwidth="medium" endarrowlength="medium"/>
                   <v:textbox>
                     <w:txbxContent>
                       <w:p>
                         <w:pPr>
-                          <w:pStyle w:val="Body"/>
+                          <w:pStyle w:val="Body A"/>
                           <w:spacing w:line="259" w:lineRule="auto"/>
                           <w:ind w:left="360" w:right="79" w:firstLine="0"/>
                           <w:rPr>
@@ -4577,7 +4541,7 @@
                       </w:p>
                       <w:p>
                         <w:pPr>
-                          <w:pStyle w:val="Body"/>
+                          <w:pStyle w:val="Body A"/>
                           <w:spacing w:line="242" w:lineRule="exact"/>
                         </w:pPr>
                         <w:r>
@@ -4591,7 +4555,7 @@
                       </w:p>
                       <w:p>
                         <w:pPr>
-                          <w:pStyle w:val="Body"/>
+                          <w:pStyle w:val="Body A"/>
                           <w:spacing w:before="4" w:line="259" w:lineRule="auto"/>
                           <w:ind w:left="360" w:right="79" w:firstLine="0"/>
                         </w:pPr>
@@ -4607,14 +4571,14 @@
                     </w:txbxContent>
                   </v:textbox>
                 </v:shape>
-                <v:shape id="_x0000_s1036" type="#_x0000_t202" style="position:absolute;left:530656;top:549275;width:4375150;height:315595;">
+                <v:shape id="_x0000_s1035" type="#_x0000_t202" style="position:absolute;left:530656;top:549275;width:4375151;height:315596;">
                   <v:fill on="f"/>
                   <v:stroke on="f" weight="1.0pt" dashstyle="solid" endcap="flat" miterlimit="400.0%" joinstyle="miter" linestyle="single" startarrow="none" startarrowwidth="medium" startarrowlength="medium" endarrow="none" endarrowwidth="medium" endarrowlength="medium"/>
                   <v:textbox>
                     <w:txbxContent>
                       <w:p>
                         <w:pPr>
-                          <w:pStyle w:val="Body"/>
+                          <w:pStyle w:val="Body A"/>
                           <w:spacing w:line="225" w:lineRule="exact"/>
                         </w:pPr>
                         <w:r>
@@ -4708,6 +4672,7 @@
                         </w:r>
                         <w:r>
                           <w:rPr>
+                            <w:rFonts w:ascii="Arial Unicode MS" w:hAnsi="Arial Unicode MS" w:hint="default"/>
                             <w:rtl w:val="1"/>
                           </w:rPr>
                           <w:t>’</w:t>
@@ -4770,7 +4735,7 @@
                       </w:p>
                       <w:p>
                         <w:pPr>
-                          <w:pStyle w:val="Body"/>
+                          <w:pStyle w:val="Body A"/>
                           <w:spacing w:line="265" w:lineRule="exact"/>
                         </w:pPr>
                         <w:r>
@@ -4873,14 +4838,14 @@
                     </w:txbxContent>
                   </v:textbox>
                 </v:shape>
-                <v:shape id="_x0000_s1037" type="#_x0000_t202" style="position:absolute;left:530656;top:1059815;width:3599179;height:315595;">
+                <v:shape id="_x0000_s1036" type="#_x0000_t202" style="position:absolute;left:530655;top:1059816;width:3599181;height:315596;">
                   <v:fill on="f"/>
                   <v:stroke on="f" weight="1.0pt" dashstyle="solid" endcap="flat" miterlimit="400.0%" joinstyle="miter" linestyle="single" startarrow="none" startarrowwidth="medium" startarrowlength="medium" endarrow="none" endarrowwidth="medium" endarrowlength="medium"/>
                   <v:textbox>
                     <w:txbxContent>
                       <w:p>
                         <w:pPr>
-                          <w:pStyle w:val="Body"/>
+                          <w:pStyle w:val="Body A"/>
                           <w:spacing w:line="225" w:lineRule="exact"/>
                           <w:rPr>
                             <w:i w:val="1"/>
@@ -5001,7 +4966,7 @@
                       </w:p>
                       <w:p>
                         <w:pPr>
-                          <w:pStyle w:val="Body"/>
+                          <w:pStyle w:val="Body A"/>
                           <w:spacing w:line="265" w:lineRule="exact"/>
                         </w:pPr>
                         <w:r>
@@ -5064,22 +5029,63 @@
         <w:ind w:left="140" w:firstLine="0"/>
       </w:pPr>
       <w:r>
-        <w:rPr/>
+        <w:rPr>
+          <w:rtl w:val="0"/>
+          <w:lang w:val="it-IT"/>
+        </w:rPr>
         <w:t>Data: {{data}}</w:t>
         <w:tab/>
         <w:tab/>
-        <w:t>Firma: {{RESP_CERT_NOME_COMPLETO}}</w:t>
+        <w:t>Firma:</w:t>
+      </w:r>
+      <w:r>
+        <w:rPr>
+          <w:rtl w:val="0"/>
+          <w:lang w:val="it-IT"/>
+        </w:rPr>
+        <w:t xml:space="preserve"> </w:t>
       </w:r>
     </w:p>
     <w:p>
       <w:pPr>
         <w:pStyle w:val="Body Text"/>
       </w:pPr>
-    </w:p>
-    <w:p>
-      <w:pPr>
-        <w:pStyle w:val="Body Text"/>
-      </w:pPr>
+      <w:r>
+        <w:rPr>
+          <w:rtl w:val="0"/>
+        </w:rPr>
+        <w:t xml:space="preserve">                                                                                                   </w:t>
+      </w:r>
+      <w:r>
+        <w:rPr>
+          <w:rtl w:val="0"/>
+        </w:rPr>
+        <w:t>{{SUPERVISORE_</w:t>
+      </w:r>
+      <w:r>
+        <w:rPr>
+          <w:rtl w:val="0"/>
+        </w:rPr>
+        <w:t>NOME</w:t>
+      </w:r>
+      <w:r>
+        <w:rPr>
+          <w:rtl w:val="0"/>
+        </w:rPr>
+        <w:t>}}</w:t>
+      </w:r>
+      <w:r>
+        <w:rPr>
+          <w:rtl w:val="0"/>
+        </w:rPr>
+        <w:t xml:space="preserve"> </w:t>
+      </w:r>
+      <w:r>
+        <w:rPr>
+          <w:rtl w:val="0"/>
+        </w:rPr>
+        <w:t>{{SUPERVISORE_COGNOME}}</w:t>
+      </w:r>
     </w:p>
     <w:p>
       <w:pPr>
@@ -5094,7 +5100,7 @@
     </w:p>
     <w:p>
       <w:pPr>
-        <w:pStyle w:val="Body"/>
+        <w:pStyle w:val="Body A"/>
         <w:ind w:left="140" w:firstLine="0"/>
         <w:rPr>
           <w:i w:val="1"/>
@@ -5173,15 +5179,7 @@
           <w:rtl w:val="0"/>
           <w:lang w:val="it-IT"/>
         </w:rPr>
-        <w:t xml:space="preserve"> </w:t>
-      </w:r>
-      <w:r>
-        <w:rPr>
-          <w:spacing w:val="0"/>
-          <w:rtl w:val="0"/>
-          <w:lang w:val="it-IT"/>
-        </w:rPr>
-        <w:t>formale</w:t>
+        <w:t xml:space="preserve"> formale</w:t>
       </w:r>
     </w:p>
     <w:p>
@@ -5258,15 +5256,7 @@
           <w:rtl w:val="0"/>
           <w:lang w:val="it-IT"/>
         </w:rPr>
-        <w:t xml:space="preserve"> </w:t>
-      </w:r>
-      <w:r>
-        <w:rPr>
-          <w:spacing w:val="0"/>
-          <w:rtl w:val="0"/>
-          <w:lang w:val="it-IT"/>
-        </w:rPr>
-        <w:t>dell</w:t>
+        <w:t xml:space="preserve"> dell</w:t>
       </w:r>
       <w:r>
         <w:rPr>
@@ -5358,15 +5348,7 @@
           <w:rtl w:val="0"/>
           <w:lang w:val="it-IT"/>
         </w:rPr>
-        <w:t xml:space="preserve"> </w:t>
-      </w:r>
-      <w:r>
-        <w:rPr>
-          <w:spacing w:val="0"/>
-          <w:rtl w:val="0"/>
-          <w:lang w:val="it-IT"/>
-        </w:rPr>
-        <w:t>documentazione</w:t>
+        <w:t xml:space="preserve"> documentazione</w:t>
       </w:r>
     </w:p>
     <w:p>
@@ -5497,15 +5479,15 @@
               <wp:anchor distT="0" distB="0" distL="0" distR="0" simplePos="0" relativeHeight="251662336" behindDoc="0" locked="0" layoutInCell="1" allowOverlap="1">
                 <wp:simplePos x="0" y="0"/>
                 <wp:positionH relativeFrom="page">
-                  <wp:posOffset>719326</wp:posOffset>
+                  <wp:posOffset>719325</wp:posOffset>
                 </wp:positionH>
                 <wp:positionV relativeFrom="line">
                   <wp:posOffset>318124</wp:posOffset>
                 </wp:positionV>
-                <wp:extent cx="1829436" cy="12700"/>
+                <wp:extent cx="1829437" cy="12700"/>
                 <wp:effectExtent l="0" t="0" r="0" b="0"/>
                 <wp:wrapTopAndBottom distT="0" distB="0"/>
-                <wp:docPr id="1073741841" name="officeArt object" descr="Graphic 13"/>
+                <wp:docPr id="1073741840" name="officeArt object" descr="Graphic 13"/>
                 <wp:cNvGraphicFramePr/>
                 <a:graphic xmlns:a="http://schemas.openxmlformats.org/drawingml/2006/main">
                   <a:graphicData uri="http://schemas.microsoft.com/office/word/2010/wordprocessingShape">
@@ -5514,7 +5496,7 @@
                       <wps:spPr>
                         <a:xfrm>
                           <a:off x="0" y="0"/>
-                          <a:ext cx="1829436" cy="12700"/>
+                          <a:ext cx="1829437" cy="12700"/>
                         </a:xfrm>
                         <a:prstGeom prst="rect">
                           <a:avLst/>
@@ -5537,7 +5519,7 @@
           </mc:Choice>
           <mc:Fallback>
             <w:pict>
-              <v:rect id="_x0000_s1038" style="visibility:visible;position:absolute;margin-left:56.6pt;margin-top:25.0pt;width:144.1pt;height:1.0pt;z-index:251662336;mso-position-horizontal:absolute;mso-position-horizontal-relative:page;mso-position-vertical:absolute;mso-position-vertical-relative:line;mso-wrap-distance-left:0.0pt;mso-wrap-distance-top:0.0pt;mso-wrap-distance-right:0.0pt;mso-wrap-distance-bottom:0.0pt;">
+              <v:rect id="_x0000_s1037" style="visibility:visible;position:absolute;margin-left:56.6pt;margin-top:25.0pt;width:144.1pt;height:1.0pt;z-index:251662336;mso-position-horizontal:absolute;mso-position-horizontal-relative:page;mso-position-vertical:absolute;mso-position-vertical-relative:line;mso-wrap-distance-left:0.0pt;mso-wrap-distance-top:0.0pt;mso-wrap-distance-right:0.0pt;mso-wrap-distance-bottom:0.0pt;">
                 <v:fill color="#000000" opacity="100.0%" type="solid"/>
                 <v:stroke on="f" weight="1.0pt" dashstyle="solid" endcap="flat" miterlimit="400.0%" joinstyle="miter" linestyle="single" startarrow="none" startarrowwidth="medium" startarrowlength="medium" endarrow="none" endarrowwidth="medium" endarrowlength="medium"/>
                 <w10:wrap type="topAndBottom" side="bothSides" anchorx="page"/>
@@ -5549,7 +5531,7 @@
     </w:p>
     <w:p>
       <w:pPr>
-        <w:pStyle w:val="Body"/>
+        <w:pStyle w:val="Body A"/>
         <w:spacing w:before="102"/>
         <w:ind w:left="140" w:firstLine="0"/>
       </w:pPr>
@@ -5604,6 +5586,7 @@
     </w:p>
     <w:sectPr>
       <w:headerReference w:type="default" r:id="rId6"/>
+      <w:footerReference w:type="default" r:id="rId7"/>
       <w:pgSz w:w="11920" w:h="16840" w:orient="portrait"/>
       <w:pgMar w:top="2000" w:right="992" w:bottom="280" w:left="992" w:header="1248" w:footer="0"/>
       <w:bidi w:val="0"/>
@@ -5617,7 +5600,17 @@
   <w:p>
     <w:pPr>
       <w:pStyle w:val="Header &amp; Footer"/>
-      <w:bidi w:val="0"/>
+    </w:pPr>
+    <w:r/>
+  </w:p>
+</w:ftr>
+</file>
+
+<file path=word/footer2.xml><?xml version="1.0" encoding="utf-8"?>
+<w:ftr xmlns:r="http://schemas.openxmlformats.org/officeDocument/2006/relationships" xmlns:wp="http://schemas.openxmlformats.org/drawingml/2006/wordprocessingDrawing" xmlns:w="http://schemas.openxmlformats.org/wordprocessingml/2006/main" xmlns:w10="urn:schemas-microsoft-com:office:word" xmlns:w14="http://schemas.microsoft.com/office/word/2010/wordml" xmlns:wps="http://schemas.microsoft.com/office/word/2010/wordprocessingShape" xmlns:wpg="http://schemas.microsoft.com/office/word/2010/wordprocessingGroup" xmlns:mc="http://schemas.openxmlformats.org/markup-compatibility/2006" xmlns:v="urn:schemas-microsoft-com:vml" xmlns:o="urn:schemas-microsoft-com:office:office" xmlns:m="http://schemas.openxmlformats.org/officeDocument/2006/math" mc:Ignorable="w14">
+  <w:p>
+    <w:pPr>
+      <w:pStyle w:val="Header &amp; Footer"/>
     </w:pPr>
     <w:r/>
   </w:p>
@@ -5723,7 +5716,200 @@
                       <w:txbxContent>
                         <w:p>
                           <w:pPr>
-                            <w:pStyle w:val="Body"/>
+                            <w:pStyle w:val="Body A"/>
+                            <w:spacing w:line="223" w:lineRule="exact"/>
+                            <w:ind w:left="20" w:firstLine="0"/>
+                          </w:pPr>
+                          <w:r>
+                            <w:rPr>
+                              <w:sz w:val="20"/>
+                              <w:szCs w:val="20"/>
+                              <w:rtl w:val="0"/>
+                            </w:rPr>
+                            <w:t>All.</w:t>
+                          </w:r>
+                          <w:r>
+                            <w:rPr>
+                              <w:spacing w:val="-7"/>
+                              <w:sz w:val="20"/>
+                              <w:szCs w:val="20"/>
+                              <w:rtl w:val="0"/>
+                            </w:rPr>
+                            <w:t xml:space="preserve"> </w:t>
+                          </w:r>
+                          <w:r>
+                            <w:rPr>
+                              <w:spacing w:val="-10"/>
+                              <w:sz w:val="20"/>
+                              <w:szCs w:val="20"/>
+                              <w:rtl w:val="0"/>
+                            </w:rPr>
+                            <w:t>7</w:t>
+                          </w:r>
+                        </w:p>
+                      </w:txbxContent>
+                    </wps:txbx>
+                    <wps:bodyPr wrap="square" lIns="0" tIns="0" rIns="0" bIns="0" numCol="1" anchor="t">
+                      <a:noAutofit/>
+                    </wps:bodyPr>
+                  </wps:wsp>
+                </a:graphicData>
+              </a:graphic>
+            </wp:anchor>
+          </w:drawing>
+        </mc:Choice>
+        <mc:Fallback>
+          <w:pict>
+            <v:shape id="_x0000_s1038" type="#_x0000_t202" style="visibility:visible;position:absolute;margin-left:55.6pt;margin-top:89.9pt;width:22.1pt;height:12.0pt;z-index:-251657216;mso-position-horizontal:absolute;mso-position-horizontal-relative:page;mso-position-vertical:absolute;mso-position-vertical-relative:page;mso-wrap-distance-left:12.0pt;mso-wrap-distance-top:12.0pt;mso-wrap-distance-right:12.0pt;mso-wrap-distance-bottom:12.0pt;">
+              <v:fill on="f"/>
+              <v:stroke on="f" weight="1.0pt" dashstyle="solid" endcap="flat" miterlimit="400.0%" joinstyle="miter" linestyle="single" startarrow="none" startarrowwidth="medium" startarrowlength="medium" endarrow="none" endarrowwidth="medium" endarrowlength="medium"/>
+              <v:textbox>
+                <w:txbxContent>
+                  <w:p>
+                    <w:pPr>
+                      <w:pStyle w:val="Body A"/>
+                      <w:spacing w:line="223" w:lineRule="exact"/>
+                      <w:ind w:left="20" w:firstLine="0"/>
+                    </w:pPr>
+                    <w:r>
+                      <w:rPr>
+                        <w:sz w:val="20"/>
+                        <w:szCs w:val="20"/>
+                        <w:rtl w:val="0"/>
+                      </w:rPr>
+                      <w:t>All.</w:t>
+                    </w:r>
+                    <w:r>
+                      <w:rPr>
+                        <w:spacing w:val="-7"/>
+                        <w:sz w:val="20"/>
+                        <w:szCs w:val="20"/>
+                        <w:rtl w:val="0"/>
+                      </w:rPr>
+                      <w:t xml:space="preserve"> </w:t>
+                    </w:r>
+                    <w:r>
+                      <w:rPr>
+                        <w:spacing w:val="-10"/>
+                        <w:sz w:val="20"/>
+                        <w:szCs w:val="20"/>
+                        <w:rtl w:val="0"/>
+                      </w:rPr>
+                      <w:t>7</w:t>
+                    </w:r>
+                  </w:p>
+                </w:txbxContent>
+              </v:textbox>
+              <w10:wrap type="none" side="bothSides" anchorx="page" anchory="page"/>
+            </v:shape>
+          </w:pict>
+        </mc:Fallback>
+      </mc:AlternateContent>
+    </w:r>
+    <w:r/>
+  </w:p>
+</w:hdr>
+</file>
+
+<file path=word/header2.xml><?xml version="1.0" encoding="utf-8"?>
+<w:hdr xmlns:r="http://schemas.openxmlformats.org/officeDocument/2006/relationships" xmlns:wp="http://schemas.openxmlformats.org/drawingml/2006/wordprocessingDrawing" xmlns:w="http://schemas.openxmlformats.org/wordprocessingml/2006/main" xmlns:w10="urn:schemas-microsoft-com:office:word" xmlns:w14="http://schemas.microsoft.com/office/word/2010/wordml" xmlns:wps="http://schemas.microsoft.com/office/word/2010/wordprocessingShape" xmlns:wpg="http://schemas.microsoft.com/office/word/2010/wordprocessingGroup" xmlns:mc="http://schemas.openxmlformats.org/markup-compatibility/2006" xmlns:v="urn:schemas-microsoft-com:vml" xmlns:o="urn:schemas-microsoft-com:office:office" xmlns:m="http://schemas.openxmlformats.org/officeDocument/2006/math" mc:Ignorable="w14">
+  <w:p>
+    <w:pPr>
+      <w:pStyle w:val="Header &amp; Footer"/>
+    </w:pPr>
+    <w:r>
+      <w:drawing xmlns:a="http://schemas.openxmlformats.org/drawingml/2006/main">
+        <wp:anchor distT="152400" distB="152400" distL="152400" distR="152400" simplePos="0" relativeHeight="251658240" behindDoc="1" locked="0" layoutInCell="1" allowOverlap="1">
+          <wp:simplePos x="0" y="0"/>
+          <wp:positionH relativeFrom="page">
+            <wp:posOffset>3018153</wp:posOffset>
+          </wp:positionH>
+          <wp:positionV relativeFrom="page">
+            <wp:posOffset>792479</wp:posOffset>
+          </wp:positionV>
+          <wp:extent cx="1524000" cy="456564"/>
+          <wp:effectExtent l="0" t="0" r="0" b="0"/>
+          <wp:wrapNone/>
+          <wp:docPr id="1073741830" name="officeArt object" descr="Image 1"/>
+          <wp:cNvGraphicFramePr/>
+          <a:graphic xmlns:a="http://schemas.openxmlformats.org/drawingml/2006/main">
+            <a:graphicData uri="http://schemas.openxmlformats.org/drawingml/2006/picture">
+              <pic:pic xmlns:pic="http://schemas.openxmlformats.org/drawingml/2006/picture">
+                <pic:nvPicPr>
+                  <pic:cNvPr id="1073741830" name="Image 1" descr="Image 1"/>
+                  <pic:cNvPicPr>
+                    <a:picLocks noChangeAspect="1"/>
+                  </pic:cNvPicPr>
+                </pic:nvPicPr>
+                <pic:blipFill>
+                  <a:blip r:embed="rId1">
+                    <a:extLst/>
+                  </a:blip>
+                  <a:stretch>
+                    <a:fillRect/>
+                  </a:stretch>
+                </pic:blipFill>
+                <pic:spPr>
+                  <a:xfrm>
+                    <a:off x="0" y="0"/>
+                    <a:ext cx="1524000" cy="456564"/>
+                  </a:xfrm>
+                  <a:prstGeom prst="rect">
+                    <a:avLst/>
+                  </a:prstGeom>
+                  <a:ln w="12700" cap="flat">
+                    <a:noFill/>
+                    <a:miter lim="400000"/>
+                  </a:ln>
+                  <a:effectLst/>
+                </pic:spPr>
+              </pic:pic>
+            </a:graphicData>
+          </a:graphic>
+        </wp:anchor>
+      </w:drawing>
+    </w:r>
+    <w:r>
+      <mc:AlternateContent>
+        <mc:Choice Requires="wps">
+          <w:drawing xmlns:a="http://schemas.openxmlformats.org/drawingml/2006/main">
+            <wp:anchor distT="152400" distB="152400" distL="152400" distR="152400" simplePos="0" relativeHeight="251659264" behindDoc="1" locked="0" layoutInCell="1" allowOverlap="1">
+              <wp:simplePos x="0" y="0"/>
+              <wp:positionH relativeFrom="page">
+                <wp:posOffset>706627</wp:posOffset>
+              </wp:positionH>
+              <wp:positionV relativeFrom="page">
+                <wp:posOffset>1142363</wp:posOffset>
+              </wp:positionV>
+              <wp:extent cx="281305" cy="152400"/>
+              <wp:effectExtent l="0" t="0" r="0" b="0"/>
+              <wp:wrapNone/>
+              <wp:docPr id="1073741831" name="officeArt object" descr="Textbox 2"/>
+              <wp:cNvGraphicFramePr/>
+              <a:graphic xmlns:a="http://schemas.openxmlformats.org/drawingml/2006/main">
+                <a:graphicData uri="http://schemas.microsoft.com/office/word/2010/wordprocessingShape">
+                  <wps:wsp>
+                    <wps:cNvSpPr txBox="1"/>
+                    <wps:spPr>
+                      <a:xfrm>
+                        <a:off x="0" y="0"/>
+                        <a:ext cx="281305" cy="152400"/>
+                      </a:xfrm>
+                      <a:prstGeom prst="rect">
+                        <a:avLst/>
+                      </a:prstGeom>
+                      <a:noFill/>
+                      <a:ln w="12700" cap="flat">
+                        <a:noFill/>
+                        <a:miter lim="400000"/>
+                      </a:ln>
+                      <a:effectLst/>
+                    </wps:spPr>
+                    <wps:txbx>
+                      <w:txbxContent>
+                        <w:p>
+                          <w:pPr>
+                            <w:pStyle w:val="Body A"/>
                             <w:spacing w:line="223" w:lineRule="exact"/>
                             <w:ind w:left="20" w:firstLine="0"/>
                           </w:pPr>
@@ -5774,201 +5960,7 @@
                 <w:txbxContent>
                   <w:p>
                     <w:pPr>
-                      <w:pStyle w:val="Body"/>
-                      <w:spacing w:line="223" w:lineRule="exact"/>
-                      <w:ind w:left="20" w:firstLine="0"/>
-                    </w:pPr>
-                    <w:r>
-                      <w:rPr>
-                        <w:sz w:val="20"/>
-                        <w:szCs w:val="20"/>
-                        <w:rtl w:val="0"/>
-                      </w:rPr>
-                      <w:t>All.</w:t>
-                    </w:r>
-                    <w:r>
-                      <w:rPr>
-                        <w:spacing w:val="-7"/>
-                        <w:sz w:val="20"/>
-                        <w:szCs w:val="20"/>
-                        <w:rtl w:val="0"/>
-                      </w:rPr>
-                      <w:t xml:space="preserve"> </w:t>
-                    </w:r>
-                    <w:r>
-                      <w:rPr>
-                        <w:spacing w:val="-10"/>
-                        <w:sz w:val="20"/>
-                        <w:szCs w:val="20"/>
-                        <w:rtl w:val="0"/>
-                      </w:rPr>
-                      <w:t>7</w:t>
-                    </w:r>
-                  </w:p>
-                </w:txbxContent>
-              </v:textbox>
-              <w10:wrap type="none" side="bothSides" anchorx="page" anchory="page"/>
-            </v:shape>
-          </w:pict>
-        </mc:Fallback>
-      </mc:AlternateContent>
-    </w:r>
-    <w:r/>
-  </w:p>
-</w:hdr>
-</file>
-
-<file path=word/header2.xml><?xml version="1.0" encoding="utf-8"?>
-<w:hdr xmlns:r="http://schemas.openxmlformats.org/officeDocument/2006/relationships" xmlns:wp="http://schemas.openxmlformats.org/drawingml/2006/wordprocessingDrawing" xmlns:w="http://schemas.openxmlformats.org/wordprocessingml/2006/main" xmlns:w10="urn:schemas-microsoft-com:office:word" xmlns:w14="http://schemas.microsoft.com/office/word/2010/wordml" xmlns:wps="http://schemas.microsoft.com/office/word/2010/wordprocessingShape" xmlns:wpg="http://schemas.microsoft.com/office/word/2010/wordprocessingGroup" xmlns:mc="http://schemas.openxmlformats.org/markup-compatibility/2006" xmlns:v="urn:schemas-microsoft-com:vml" xmlns:o="urn:schemas-microsoft-com:office:office" xmlns:m="http://schemas.openxmlformats.org/officeDocument/2006/math" mc:Ignorable="w14">
-  <w:p>
-    <w:pPr>
-      <w:pStyle w:val="Header &amp; Footer"/>
-      <w:bidi w:val="0"/>
-    </w:pPr>
-    <w:r>
-      <w:drawing xmlns:a="http://schemas.openxmlformats.org/drawingml/2006/main">
-        <wp:anchor distT="152400" distB="152400" distL="152400" distR="152400" simplePos="0" relativeHeight="251658240" behindDoc="1" locked="0" layoutInCell="1" allowOverlap="1">
-          <wp:simplePos x="0" y="0"/>
-          <wp:positionH relativeFrom="page">
-            <wp:posOffset>3018153</wp:posOffset>
-          </wp:positionH>
-          <wp:positionV relativeFrom="page">
-            <wp:posOffset>792479</wp:posOffset>
-          </wp:positionV>
-          <wp:extent cx="1524000" cy="456564"/>
-          <wp:effectExtent l="0" t="0" r="0" b="0"/>
-          <wp:wrapNone/>
-          <wp:docPr id="1073741831" name="officeArt object" descr="Image 1"/>
-          <wp:cNvGraphicFramePr/>
-          <a:graphic xmlns:a="http://schemas.openxmlformats.org/drawingml/2006/main">
-            <a:graphicData uri="http://schemas.openxmlformats.org/drawingml/2006/picture">
-              <pic:pic xmlns:pic="http://schemas.openxmlformats.org/drawingml/2006/picture">
-                <pic:nvPicPr>
-                  <pic:cNvPr id="1073741831" name="Image 1" descr="Image 1"/>
-                  <pic:cNvPicPr>
-                    <a:picLocks noChangeAspect="1"/>
-                  </pic:cNvPicPr>
-                </pic:nvPicPr>
-                <pic:blipFill>
-                  <a:blip r:embed="rId1">
-                    <a:extLst/>
-                  </a:blip>
-                  <a:stretch>
-                    <a:fillRect/>
-                  </a:stretch>
-                </pic:blipFill>
-                <pic:spPr>
-                  <a:xfrm>
-                    <a:off x="0" y="0"/>
-                    <a:ext cx="1524000" cy="456564"/>
-                  </a:xfrm>
-                  <a:prstGeom prst="rect">
-                    <a:avLst/>
-                  </a:prstGeom>
-                  <a:ln w="12700" cap="flat">
-                    <a:noFill/>
-                    <a:miter lim="400000"/>
-                  </a:ln>
-                  <a:effectLst/>
-                </pic:spPr>
-              </pic:pic>
-            </a:graphicData>
-          </a:graphic>
-        </wp:anchor>
-      </w:drawing>
-    </w:r>
-    <w:r>
-      <mc:AlternateContent>
-        <mc:Choice Requires="wps">
-          <w:drawing xmlns:a="http://schemas.openxmlformats.org/drawingml/2006/main">
-            <wp:anchor distT="152400" distB="152400" distL="152400" distR="152400" simplePos="0" relativeHeight="251659264" behindDoc="1" locked="0" layoutInCell="1" allowOverlap="1">
-              <wp:simplePos x="0" y="0"/>
-              <wp:positionH relativeFrom="page">
-                <wp:posOffset>706627</wp:posOffset>
-              </wp:positionH>
-              <wp:positionV relativeFrom="page">
-                <wp:posOffset>1142363</wp:posOffset>
-              </wp:positionV>
-              <wp:extent cx="281305" cy="152400"/>
-              <wp:effectExtent l="0" t="0" r="0" b="0"/>
-              <wp:wrapNone/>
-              <wp:docPr id="1073741832" name="officeArt object" descr="Textbox 2"/>
-              <wp:cNvGraphicFramePr/>
-              <a:graphic xmlns:a="http://schemas.openxmlformats.org/drawingml/2006/main">
-                <a:graphicData uri="http://schemas.microsoft.com/office/word/2010/wordprocessingShape">
-                  <wps:wsp>
-                    <wps:cNvSpPr txBox="1"/>
-                    <wps:spPr>
-                      <a:xfrm>
-                        <a:off x="0" y="0"/>
-                        <a:ext cx="281305" cy="152400"/>
-                      </a:xfrm>
-                      <a:prstGeom prst="rect">
-                        <a:avLst/>
-                      </a:prstGeom>
-                      <a:noFill/>
-                      <a:ln w="12700" cap="flat">
-                        <a:noFill/>
-                        <a:miter lim="400000"/>
-                      </a:ln>
-                      <a:effectLst/>
-                    </wps:spPr>
-                    <wps:txbx>
-                      <w:txbxContent>
-                        <w:p>
-                          <w:pPr>
-                            <w:pStyle w:val="Body"/>
-                            <w:spacing w:line="223" w:lineRule="exact"/>
-                            <w:ind w:left="20" w:firstLine="0"/>
-                          </w:pPr>
-                          <w:r>
-                            <w:rPr>
-                              <w:sz w:val="20"/>
-                              <w:szCs w:val="20"/>
-                              <w:rtl w:val="0"/>
-                            </w:rPr>
-                            <w:t>All.</w:t>
-                          </w:r>
-                          <w:r>
-                            <w:rPr>
-                              <w:spacing w:val="-7"/>
-                              <w:sz w:val="20"/>
-                              <w:szCs w:val="20"/>
-                              <w:rtl w:val="0"/>
-                            </w:rPr>
-                            <w:t xml:space="preserve"> </w:t>
-                          </w:r>
-                          <w:r>
-                            <w:rPr>
-                              <w:spacing w:val="-10"/>
-                              <w:sz w:val="20"/>
-                              <w:szCs w:val="20"/>
-                              <w:rtl w:val="0"/>
-                            </w:rPr>
-                            <w:t>7</w:t>
-                          </w:r>
-                        </w:p>
-                      </w:txbxContent>
-                    </wps:txbx>
-                    <wps:bodyPr wrap="square" lIns="0" tIns="0" rIns="0" bIns="0" numCol="1" anchor="t">
-                      <a:noAutofit/>
-                    </wps:bodyPr>
-                  </wps:wsp>
-                </a:graphicData>
-              </a:graphic>
-            </wp:anchor>
-          </w:drawing>
-        </mc:Choice>
-        <mc:Fallback>
-          <w:pict>
-            <v:shape id="_x0000_s1040" type="#_x0000_t202" style="visibility:visible;position:absolute;margin-left:55.6pt;margin-top:89.9pt;width:22.1pt;height:12.0pt;z-index:-251657216;mso-position-horizontal:absolute;mso-position-horizontal-relative:page;mso-position-vertical:absolute;mso-position-vertical-relative:page;mso-wrap-distance-left:12.0pt;mso-wrap-distance-top:12.0pt;mso-wrap-distance-right:12.0pt;mso-wrap-distance-bottom:12.0pt;">
-              <v:fill on="f"/>
-              <v:stroke on="f" weight="1.0pt" dashstyle="solid" endcap="flat" miterlimit="400.0%" joinstyle="miter" linestyle="single" startarrow="none" startarrowwidth="medium" startarrowlength="medium" endarrow="none" endarrowwidth="medium" endarrowlength="medium"/>
-              <v:textbox>
-                <w:txbxContent>
-                  <w:p>
-                    <w:pPr>
-                      <w:pStyle w:val="Body"/>
+                      <w:pStyle w:val="Body A"/>
                       <w:spacing w:line="223" w:lineRule="exact"/>
                       <w:ind w:left="20" w:firstLine="0"/>
                     </w:pPr>
@@ -6058,9 +6050,6 @@
       <w:lvlText w:val="•"/>
       <w:lvlJc w:val="left"/>
       <w:pPr>
-        <w:tabs>
-          <w:tab w:val="left" w:pos="860"/>
-        </w:tabs>
         <w:ind w:left="1838" w:hanging="359"/>
       </w:pPr>
       <w:rPr>
@@ -6091,9 +6080,6 @@
       <w:lvlText w:val="•"/>
       <w:lvlJc w:val="left"/>
       <w:pPr>
-        <w:tabs>
-          <w:tab w:val="left" w:pos="860"/>
-        </w:tabs>
         <w:ind w:left="2816" w:hanging="359"/>
       </w:pPr>
       <w:rPr>
@@ -6124,9 +6110,6 @@
       <w:lvlText w:val="•"/>
       <w:lvlJc w:val="left"/>
       <w:pPr>
-        <w:tabs>
-          <w:tab w:val="left" w:pos="860"/>
-        </w:tabs>
         <w:ind w:left="3794" w:hanging="359"/>
       </w:pPr>
       <w:rPr>
@@ -6157,9 +6140,6 @@
       <w:lvlText w:val="•"/>
       <w:lvlJc w:val="left"/>
       <w:pPr>
-        <w:tabs>
-          <w:tab w:val="left" w:pos="860"/>
-        </w:tabs>
         <w:ind w:left="4772" w:hanging="359"/>
       </w:pPr>
       <w:rPr>
@@ -6190,9 +6170,6 @@
       <w:lvlText w:val="•"/>
       <w:lvlJc w:val="left"/>
       <w:pPr>
-        <w:tabs>
-          <w:tab w:val="left" w:pos="860"/>
-        </w:tabs>
         <w:ind w:left="5751" w:hanging="359"/>
       </w:pPr>
       <w:rPr>
@@ -6223,9 +6200,6 @@
       <w:lvlText w:val="•"/>
       <w:lvlJc w:val="left"/>
       <w:pPr>
-        <w:tabs>
-          <w:tab w:val="left" w:pos="860"/>
-        </w:tabs>
         <w:ind w:left="6729" w:hanging="359"/>
       </w:pPr>
       <w:rPr>
@@ -6256,9 +6230,6 @@
       <w:lvlText w:val="•"/>
       <w:lvlJc w:val="left"/>
       <w:pPr>
-        <w:tabs>
-          <w:tab w:val="left" w:pos="860"/>
-        </w:tabs>
         <w:ind w:left="7707" w:hanging="359"/>
       </w:pPr>
       <w:rPr>
@@ -6289,9 +6260,6 @@
       <w:lvlText w:val="•"/>
       <w:lvlJc w:val="left"/>
       <w:pPr>
-        <w:tabs>
-          <w:tab w:val="left" w:pos="860"/>
-        </w:tabs>
         <w:ind w:left="8685" w:hanging="359"/>
       </w:pPr>
       <w:rPr>
@@ -6360,9 +6328,6 @@
       <w:lvlText w:val="%2)"/>
       <w:lvlJc w:val="left"/>
       <w:pPr>
-        <w:tabs>
-          <w:tab w:val="left" w:pos="499"/>
-        </w:tabs>
         <w:ind w:left="1079" w:hanging="359"/>
       </w:pPr>
       <w:rPr>
@@ -6393,9 +6358,6 @@
       <w:lvlText w:val="%3)"/>
       <w:lvlJc w:val="left"/>
       <w:pPr>
-        <w:tabs>
-          <w:tab w:val="left" w:pos="499"/>
-        </w:tabs>
         <w:ind w:left="1799" w:hanging="359"/>
       </w:pPr>
       <w:rPr>
@@ -6426,9 +6388,6 @@
       <w:lvlText w:val="%4)"/>
       <w:lvlJc w:val="left"/>
       <w:pPr>
-        <w:tabs>
-          <w:tab w:val="left" w:pos="499"/>
-        </w:tabs>
         <w:ind w:left="2519" w:hanging="359"/>
       </w:pPr>
       <w:rPr>
@@ -6459,9 +6418,6 @@
       <w:lvlText w:val="%5)"/>
       <w:lvlJc w:val="left"/>
       <w:pPr>
-        <w:tabs>
-          <w:tab w:val="left" w:pos="499"/>
-        </w:tabs>
         <w:ind w:left="3239" w:hanging="359"/>
       </w:pPr>
       <w:rPr>
@@ -6492,9 +6448,6 @@
       <w:lvlText w:val="%6)"/>
       <w:lvlJc w:val="left"/>
       <w:pPr>
-        <w:tabs>
-          <w:tab w:val="left" w:pos="499"/>
-        </w:tabs>
         <w:ind w:left="3959" w:hanging="359"/>
       </w:pPr>
       <w:rPr>
@@ -6525,9 +6478,6 @@
       <w:lvlText w:val="%7)"/>
       <w:lvlJc w:val="left"/>
       <w:pPr>
-        <w:tabs>
-          <w:tab w:val="left" w:pos="499"/>
-        </w:tabs>
         <w:ind w:left="4679" w:hanging="359"/>
       </w:pPr>
       <w:rPr>
@@ -6558,9 +6508,6 @@
       <w:lvlText w:val="%8)"/>
       <w:lvlJc w:val="left"/>
       <w:pPr>
-        <w:tabs>
-          <w:tab w:val="left" w:pos="499"/>
-        </w:tabs>
         <w:ind w:left="5399" w:hanging="359"/>
       </w:pPr>
       <w:rPr>
@@ -6591,9 +6538,6 @@
       <w:lvlText w:val="%9)"/>
       <w:lvlJc w:val="left"/>
       <w:pPr>
-        <w:tabs>
-          <w:tab w:val="left" w:pos="499"/>
-        </w:tabs>
         <w:ind w:left="6119" w:hanging="359"/>
       </w:pPr>
       <w:rPr>
@@ -6632,10 +6576,7 @@
       <w:lvlText w:val="•"/>
       <w:lvlJc w:val="left"/>
       <w:pPr>
-        <w:tabs>
-          <w:tab w:val="left" w:pos="861"/>
-        </w:tabs>
-        <w:ind w:left="360" w:hanging="360"/>
+        <w:ind w:left="330" w:hanging="330"/>
       </w:pPr>
       <w:rPr>
         <w:rFonts w:ascii="Calibri" w:cs="Calibri" w:hAnsi="Calibri" w:eastAsia="Calibri"/>
@@ -6695,9 +6636,6 @@
       <w:lvlText w:val="·"/>
       <w:lvlJc w:val="left"/>
       <w:pPr>
-        <w:tabs>
-          <w:tab w:val="left" w:pos="861"/>
-        </w:tabs>
         <w:ind w:left="1866" w:hanging="360"/>
       </w:pPr>
       <w:rPr>
@@ -6728,9 +6666,6 @@
       <w:lvlText w:val="·"/>
       <w:lvlJc w:val="left"/>
       <w:pPr>
-        <w:tabs>
-          <w:tab w:val="left" w:pos="861"/>
-        </w:tabs>
         <w:ind w:left="2873" w:hanging="360"/>
       </w:pPr>
       <w:rPr>
@@ -6761,9 +6696,6 @@
       <w:lvlText w:val="·"/>
       <w:lvlJc w:val="left"/>
       <w:pPr>
-        <w:tabs>
-          <w:tab w:val="left" w:pos="861"/>
-        </w:tabs>
         <w:ind w:left="3880" w:hanging="360"/>
       </w:pPr>
       <w:rPr>
@@ -6794,9 +6726,6 @@
       <w:lvlText w:val="·"/>
       <w:lvlJc w:val="left"/>
       <w:pPr>
-        <w:tabs>
-          <w:tab w:val="left" w:pos="861"/>
-        </w:tabs>
         <w:ind w:left="4887" w:hanging="360"/>
       </w:pPr>
       <w:rPr>
@@ -6827,9 +6756,6 @@
       <w:lvlText w:val="·"/>
       <w:lvlJc w:val="left"/>
       <w:pPr>
-        <w:tabs>
-          <w:tab w:val="left" w:pos="861"/>
-        </w:tabs>
         <w:ind w:left="5894" w:hanging="360"/>
       </w:pPr>
       <w:rPr>
@@ -6860,9 +6786,6 @@
       <w:lvlText w:val="·"/>
       <w:lvlJc w:val="left"/>
       <w:pPr>
-        <w:tabs>
-          <w:tab w:val="left" w:pos="861"/>
-        </w:tabs>
         <w:ind w:left="6901" w:hanging="360"/>
       </w:pPr>
       <w:rPr>
@@ -6893,9 +6816,6 @@
       <w:lvlText w:val="·"/>
       <w:lvlJc w:val="left"/>
       <w:pPr>
-        <w:tabs>
-          <w:tab w:val="left" w:pos="861"/>
-        </w:tabs>
         <w:ind w:left="7908" w:hanging="360"/>
       </w:pPr>
       <w:rPr>
@@ -6972,7 +6892,6 @@
         <w:lvlJc w:val="left"/>
         <w:pPr>
           <w:tabs>
-            <w:tab w:val="left" w:pos="860"/>
             <w:tab w:val="left" w:pos="9436"/>
           </w:tabs>
           <w:ind w:left="1838" w:hanging="359"/>
@@ -7008,7 +6927,6 @@
         <w:lvlJc w:val="left"/>
         <w:pPr>
           <w:tabs>
-            <w:tab w:val="left" w:pos="860"/>
             <w:tab w:val="left" w:pos="9436"/>
           </w:tabs>
           <w:ind w:left="2816" w:hanging="359"/>
@@ -7044,7 +6962,6 @@
         <w:lvlJc w:val="left"/>
         <w:pPr>
           <w:tabs>
-            <w:tab w:val="left" w:pos="860"/>
             <w:tab w:val="left" w:pos="9436"/>
           </w:tabs>
           <w:ind w:left="3794" w:hanging="359"/>
@@ -7080,7 +6997,6 @@
         <w:lvlJc w:val="left"/>
         <w:pPr>
           <w:tabs>
-            <w:tab w:val="left" w:pos="860"/>
             <w:tab w:val="left" w:pos="9436"/>
           </w:tabs>
           <w:ind w:left="4772" w:hanging="359"/>
@@ -7116,7 +7032,6 @@
         <w:lvlJc w:val="left"/>
         <w:pPr>
           <w:tabs>
-            <w:tab w:val="left" w:pos="860"/>
             <w:tab w:val="left" w:pos="9436"/>
           </w:tabs>
           <w:ind w:left="5751" w:hanging="359"/>
@@ -7152,7 +7067,6 @@
         <w:lvlJc w:val="left"/>
         <w:pPr>
           <w:tabs>
-            <w:tab w:val="left" w:pos="860"/>
             <w:tab w:val="left" w:pos="9436"/>
           </w:tabs>
           <w:ind w:left="6729" w:hanging="359"/>
@@ -7188,7 +7102,6 @@
         <w:lvlJc w:val="left"/>
         <w:pPr>
           <w:tabs>
-            <w:tab w:val="left" w:pos="860"/>
             <w:tab w:val="left" w:pos="9436"/>
           </w:tabs>
           <w:ind w:left="7707" w:hanging="359"/>
@@ -7224,7 +7137,6 @@
         <w:lvlJc w:val="left"/>
         <w:pPr>
           <w:tabs>
-            <w:tab w:val="left" w:pos="860"/>
             <w:tab w:val="left" w:pos="9436"/>
           </w:tabs>
           <w:ind w:left="8685" w:hanging="359"/>
@@ -7299,8 +7211,9 @@
         <w:pPr>
           <w:tabs>
             <w:tab w:val="left" w:pos="859"/>
+            <w:tab w:val="num" w:pos="1618"/>
           </w:tabs>
-          <w:ind w:left="1118" w:hanging="182"/>
+          <w:ind w:left="1118" w:firstLine="318"/>
         </w:pPr>
         <w:rPr>
           <w:rFonts w:ascii="Arial Unicode MS" w:cs="Arial Unicode MS" w:hAnsi="Arial Unicode MS" w:eastAsia="Arial Unicode MS"/>
@@ -7406,8 +7319,9 @@
         <w:pPr>
           <w:tabs>
             <w:tab w:val="left" w:pos="859"/>
+            <w:tab w:val="num" w:pos="4552"/>
           </w:tabs>
-          <w:ind w:left="4052" w:hanging="128"/>
+          <w:ind w:left="4052" w:firstLine="372"/>
         </w:pPr>
         <w:rPr>
           <w:rFonts w:ascii="Arial Unicode MS" w:cs="Arial Unicode MS" w:hAnsi="Arial Unicode MS" w:eastAsia="Arial Unicode MS"/>
@@ -7477,8 +7391,9 @@
         <w:pPr>
           <w:tabs>
             <w:tab w:val="left" w:pos="859"/>
+            <w:tab w:val="num" w:pos="6509"/>
           </w:tabs>
-          <w:ind w:left="6009" w:hanging="331"/>
+          <w:ind w:left="6009" w:firstLine="169"/>
         </w:pPr>
         <w:rPr>
           <w:rFonts w:ascii="Arial Unicode MS" w:cs="Arial Unicode MS" w:hAnsi="Arial Unicode MS" w:eastAsia="Arial Unicode MS"/>
@@ -7617,9 +7532,6 @@
         <w:lvlText w:val="•"/>
         <w:lvlJc w:val="left"/>
         <w:pPr>
-          <w:tabs>
-            <w:tab w:val="left" w:pos="861"/>
-          </w:tabs>
           <w:ind w:left="1839" w:hanging="360"/>
         </w:pPr>
         <w:rPr>
@@ -7652,9 +7564,6 @@
         <w:lvlText w:val="•"/>
         <w:lvlJc w:val="left"/>
         <w:pPr>
-          <w:tabs>
-            <w:tab w:val="left" w:pos="861"/>
-          </w:tabs>
           <w:ind w:left="2817" w:hanging="360"/>
         </w:pPr>
         <w:rPr>
@@ -7687,9 +7596,6 @@
         <w:lvlText w:val="•"/>
         <w:lvlJc w:val="left"/>
         <w:pPr>
-          <w:tabs>
-            <w:tab w:val="left" w:pos="861"/>
-          </w:tabs>
           <w:ind w:left="3795" w:hanging="360"/>
         </w:pPr>
         <w:rPr>
@@ -7722,9 +7628,6 @@
         <w:lvlText w:val="•"/>
         <w:lvlJc w:val="left"/>
         <w:pPr>
-          <w:tabs>
-            <w:tab w:val="left" w:pos="861"/>
-          </w:tabs>
           <w:ind w:left="4773" w:hanging="360"/>
         </w:pPr>
         <w:rPr>
@@ -7757,9 +7660,6 @@
         <w:lvlText w:val="•"/>
         <w:lvlJc w:val="left"/>
         <w:pPr>
-          <w:tabs>
-            <w:tab w:val="left" w:pos="861"/>
-          </w:tabs>
           <w:ind w:left="5752" w:hanging="360"/>
         </w:pPr>
         <w:rPr>
@@ -7792,9 +7692,6 @@
         <w:lvlText w:val="•"/>
         <w:lvlJc w:val="left"/>
         <w:pPr>
-          <w:tabs>
-            <w:tab w:val="left" w:pos="861"/>
-          </w:tabs>
           <w:ind w:left="6730" w:hanging="360"/>
         </w:pPr>
         <w:rPr>
@@ -7827,9 +7724,6 @@
         <w:lvlText w:val="•"/>
         <w:lvlJc w:val="left"/>
         <w:pPr>
-          <w:tabs>
-            <w:tab w:val="left" w:pos="861"/>
-          </w:tabs>
           <w:ind w:left="7708" w:hanging="360"/>
         </w:pPr>
         <w:rPr>
@@ -7862,9 +7756,6 @@
         <w:lvlText w:val="•"/>
         <w:lvlJc w:val="left"/>
         <w:pPr>
-          <w:tabs>
-            <w:tab w:val="left" w:pos="861"/>
-          </w:tabs>
           <w:ind w:left="8686" w:hanging="360"/>
         </w:pPr>
         <w:rPr>
@@ -7906,9 +7797,6 @@
         <w:lvlText w:val="%1)"/>
         <w:lvlJc w:val="left"/>
         <w:pPr>
-          <w:tabs>
-            <w:tab w:val="left" w:pos="501"/>
-          </w:tabs>
           <w:ind w:left="501" w:hanging="361"/>
         </w:pPr>
         <w:rPr>
@@ -7942,7 +7830,6 @@
         <w:lvlJc w:val="left"/>
         <w:pPr>
           <w:tabs>
-            <w:tab w:val="left" w:pos="499"/>
             <w:tab w:val="left" w:pos="501"/>
           </w:tabs>
           <w:ind w:left="1081" w:hanging="361"/>
@@ -7978,7 +7865,6 @@
         <w:lvlJc w:val="left"/>
         <w:pPr>
           <w:tabs>
-            <w:tab w:val="left" w:pos="499"/>
             <w:tab w:val="left" w:pos="501"/>
           </w:tabs>
           <w:ind w:left="1801" w:hanging="361"/>
@@ -8014,7 +7900,6 @@
         <w:lvlJc w:val="left"/>
         <w:pPr>
           <w:tabs>
-            <w:tab w:val="left" w:pos="499"/>
             <w:tab w:val="left" w:pos="501"/>
           </w:tabs>
           <w:ind w:left="2521" w:hanging="361"/>
@@ -8050,7 +7935,6 @@
         <w:lvlJc w:val="left"/>
         <w:pPr>
           <w:tabs>
-            <w:tab w:val="left" w:pos="499"/>
             <w:tab w:val="left" w:pos="501"/>
           </w:tabs>
           <w:ind w:left="3241" w:hanging="361"/>
@@ -8086,7 +7970,6 @@
         <w:lvlJc w:val="left"/>
         <w:pPr>
           <w:tabs>
-            <w:tab w:val="left" w:pos="499"/>
             <w:tab w:val="left" w:pos="501"/>
           </w:tabs>
           <w:ind w:left="3961" w:hanging="361"/>
@@ -8122,7 +8005,6 @@
         <w:lvlJc w:val="left"/>
         <w:pPr>
           <w:tabs>
-            <w:tab w:val="left" w:pos="499"/>
             <w:tab w:val="left" w:pos="501"/>
           </w:tabs>
           <w:ind w:left="4681" w:hanging="361"/>
@@ -8158,7 +8040,6 @@
         <w:lvlJc w:val="left"/>
         <w:pPr>
           <w:tabs>
-            <w:tab w:val="left" w:pos="499"/>
             <w:tab w:val="left" w:pos="501"/>
           </w:tabs>
           <w:ind w:left="5401" w:hanging="361"/>
@@ -8194,7 +8075,6 @@
         <w:lvlJc w:val="left"/>
         <w:pPr>
           <w:tabs>
-            <w:tab w:val="left" w:pos="499"/>
             <w:tab w:val="left" w:pos="501"/>
           </w:tabs>
           <w:ind w:left="6121" w:hanging="361"/>
@@ -8382,9 +8262,9 @@
       </w14:textFill>
     </w:rPr>
   </w:style>
-  <w:style w:type="paragraph" w:styleId="Body">
-    <w:name w:val="Body"/>
-    <w:next w:val="Body"/>
+  <w:style w:type="paragraph" w:styleId="Body A">
+    <w:name w:val="Body A"/>
+    <w:next w:val="Body A"/>
     <w:pPr>
       <w:keepNext w:val="0"/>
       <w:keepLines w:val="0"/>
@@ -8418,8 +8298,9 @@
       <w:u w:val="none" w:color="000000"/>
       <w:shd w:val="nil" w:color="auto" w:fill="auto"/>
       <w:vertAlign w:val="baseline"/>
-      <w14:textOutline>
+      <w14:textOutline w14:w="12700" w14:cap="flat">
         <w14:noFill/>
+        <w14:miter w14:lim="400000"/>
       </w14:textOutline>
       <w14:textFill>
         <w14:solidFill>
@@ -8464,11 +8345,12 @@
       <w:position w:val="0"/>
       <w:sz w:val="24"/>
       <w:szCs w:val="24"/>
-      <w:u w:val="none"/>
+      <w:u w:val="none" w:color="000000"/>
       <w:shd w:val="nil" w:color="auto" w:fill="auto"/>
       <w:vertAlign w:val="baseline"/>
-      <w14:textOutline>
+      <w14:textOutline w14:w="12700" w14:cap="flat">
         <w14:noFill/>
+        <w14:miter w14:lim="400000"/>
       </w14:textOutline>
       <w14:textFill>
         <w14:solidFill>
@@ -8514,8 +8396,9 @@
       <w:shd w:val="nil" w:color="auto" w:fill="auto"/>
       <w:vertAlign w:val="baseline"/>
       <w:lang w:val="it-IT"/>
-      <w14:textOutline>
+      <w14:textOutline w14:w="12700" w14:cap="flat">
         <w14:noFill/>
+        <w14:miter w14:lim="400000"/>
       </w14:textOutline>
       <w14:textFill>
         <w14:solidFill>
@@ -8740,9 +8623,9 @@
         </a:effectStyle>
         <a:effectStyle>
           <a:effectLst>
-            <a:outerShdw sx="100000" sy="100000" kx="0" ky="0" algn="b" rotWithShape="0" blurRad="38100" dist="20000" dir="5400000">
+            <a:outerShdw sx="100000" sy="100000" kx="0" ky="0" algn="b" rotWithShape="0" blurRad="38100" dist="23000" dir="5400000">
               <a:srgbClr val="000000">
-                <a:alpha val="38000"/>
+                <a:alpha val="35000"/>
               </a:srgbClr>
             </a:outerShdw>
           </a:effectLst>
@@ -8822,7 +8705,7 @@
         </a:effectLst>
         <a:sp3d/>
       </a:spPr>
-      <a:bodyPr rot="0" spcFirstLastPara="1" vertOverflow="overflow" horzOverflow="overflow" vert="horz" wrap="square" lIns="45719" tIns="45719" rIns="45719" bIns="45719" numCol="1" spcCol="38100" rtlCol="0" anchor="ctr" upright="0">
+      <a:bodyPr rot="0" spcFirstLastPara="1" vertOverflow="overflow" horzOverflow="overflow" vert="horz" wrap="square" lIns="45718" tIns="45718" rIns="45718" bIns="45718" numCol="1" spcCol="38100" rtlCol="0" anchor="ctr" upright="0">
         <a:spAutoFit/>
       </a:bodyPr>
       <a:lstStyle>
@@ -8850,10 +8733,10 @@
             </a:solidFill>
             <a:effectLst/>
             <a:uFillTx/>
-            <a:latin typeface="+mj-lt"/>
-            <a:ea typeface="+mj-ea"/>
-            <a:cs typeface="+mj-cs"/>
-            <a:sym typeface="Calibri"/>
+            <a:latin typeface="+mn-lt"/>
+            <a:ea typeface="+mn-ea"/>
+            <a:cs typeface="+mn-cs"/>
+            <a:sym typeface="Helvetica Neue"/>
           </a:defRPr>
         </a:defPPr>
         <a:lvl1pPr marL="0" marR="0" indent="0" algn="l" defTabSz="914400" rtl="0" fontAlgn="auto" latinLnBrk="1" hangingPunct="0">
@@ -9109,9 +8992,9 @@
           <a:round/>
         </a:ln>
         <a:effectLst>
-          <a:outerShdw sx="100000" sy="100000" kx="0" ky="0" algn="b" rotWithShape="0" blurRad="38100" dist="20000" dir="5400000">
+          <a:outerShdw sx="100000" sy="100000" kx="0" ky="0" algn="b" rotWithShape="0" blurRad="38100" dist="23000" dir="5400000">
             <a:srgbClr val="000000">
-              <a:alpha val="38000"/>
+              <a:alpha val="35000"/>
             </a:srgbClr>
           </a:outerShdw>
         </a:effectLst>
@@ -9399,7 +9282,7 @@
         <a:effectLst/>
         <a:sp3d/>
       </a:spPr>
-      <a:bodyPr rot="0" spcFirstLastPara="1" vertOverflow="overflow" horzOverflow="overflow" vert="horz" wrap="square" lIns="45719" tIns="45719" rIns="45719" bIns="45719" numCol="1" spcCol="38100" rtlCol="0" anchor="t" upright="0">
+      <a:bodyPr rot="0" spcFirstLastPara="1" vertOverflow="overflow" horzOverflow="overflow" vert="horz" wrap="square" lIns="45718" tIns="45718" rIns="45718" bIns="45718" numCol="1" spcCol="38100" rtlCol="0" anchor="t" upright="0">
         <a:spAutoFit/>
       </a:bodyPr>
       <a:lstStyle>
@@ -9427,10 +9310,10 @@
             </a:solidFill>
             <a:effectLst/>
             <a:uFillTx/>
-            <a:latin typeface="+mj-lt"/>
-            <a:ea typeface="+mj-ea"/>
-            <a:cs typeface="+mj-cs"/>
-            <a:sym typeface="Calibri"/>
+            <a:latin typeface="+mn-lt"/>
+            <a:ea typeface="+mn-ea"/>
+            <a:cs typeface="+mn-cs"/>
+            <a:sym typeface="Helvetica Neue"/>
           </a:defRPr>
         </a:defPPr>
         <a:lvl1pPr marL="0" marR="0" indent="0" algn="l" defTabSz="914400" rtl="0" fontAlgn="auto" latinLnBrk="1" hangingPunct="0">

</xml_diff>